<commit_message>
2nd Question of SDLC is Done.
</commit_message>
<xml_diff>
--- a/SDLC.docx
+++ b/SDLC.docx
@@ -2,6 +2,24 @@
 <file path=word/document.xml><?xml version="1.0" encoding="utf-8"?>
 <w:document xmlns:wpc="http://schemas.microsoft.com/office/word/2010/wordprocessingCanvas" xmlns:cx="http://schemas.microsoft.com/office/drawing/2014/chartex" xmlns:cx1="http://schemas.microsoft.com/office/drawing/2015/9/8/chartex" xmlns:cx2="http://schemas.microsoft.com/office/drawing/2015/10/21/chartex" xmlns:cx3="http://schemas.microsoft.com/office/drawing/2016/5/9/chartex" xmlns:cx4="http://schemas.microsoft.com/office/drawing/2016/5/10/chartex" xmlns:cx5="http://schemas.microsoft.com/office/drawing/2016/5/11/chartex" xmlns:cx6="http://schemas.microsoft.com/office/drawing/2016/5/12/chartex" xmlns:cx7="http://schemas.microsoft.com/office/drawing/2016/5/13/chartex" xmlns:cx8="http://schemas.microsoft.com/office/drawing/2016/5/14/chartex" xmlns:mc="http://schemas.openxmlformats.org/markup-compatibility/2006" xmlns:aink="http://schemas.microsoft.com/office/drawing/2016/ink" xmlns:am3d="http://schemas.microsoft.com/office/drawing/2017/model3d" xmlns:o="urn:schemas-microsoft-com:office:office" xmlns:oel="http://schemas.microsoft.com/office/2019/extlst" xmlns:r="http://schemas.openxmlformats.org/officeDocument/2006/relationships" xmlns:m="http://schemas.openxmlformats.org/officeDocument/2006/math" xmlns:v="urn:schemas-microsoft-com:vml" xmlns:wp14="http://schemas.microsoft.com/office/word/2010/wordprocessingDrawing" xmlns:wp="http://schemas.openxmlformats.org/drawingml/2006/wordprocessingDrawing" xmlns:w10="urn:schemas-microsoft-com:office:word" xmlns:w="http://schemas.openxmlformats.org/wordprocessingml/2006/main" xmlns:w14="http://schemas.microsoft.com/office/word/2010/wordml" xmlns:w15="http://schemas.microsoft.com/office/word/2012/wordml" xmlns:w16cex="http://schemas.microsoft.com/office/word/2018/wordml/cex" xmlns:w16cid="http://schemas.microsoft.com/office/word/2016/wordml/cid" xmlns:w16="http://schemas.microsoft.com/office/word/2018/wordml" xmlns:w16du="http://schemas.microsoft.com/office/word/2023/wordml/word16du" xmlns:w16sdtdh="http://schemas.microsoft.com/office/word/2020/wordml/sdtdatahash" xmlns:w16sdtfl="http://schemas.microsoft.com/office/word/2024/wordml/sdtformatlock" xmlns:w16se="http://schemas.microsoft.com/office/word/2015/wordml/symex" xmlns:wpg="http://schemas.microsoft.com/office/word/2010/wordprocessingGroup" xmlns:wpi="http://schemas.microsoft.com/office/word/2010/wordprocessingInk" xmlns:wne="http://schemas.microsoft.com/office/word/2006/wordml" xmlns:wps="http://schemas.microsoft.com/office/word/2010/wordprocessingShape" mc:Ignorable="w14 w15 w16se w16cid w16 w16cex w16sdtdh w16sdtfl w16du wp14">
   <w:body>
+    <w:p>
+      <w:pPr>
+        <w:jc w:val="center"/>
+        <w:rPr>
+          <w:rFonts w:asciiTheme="majorBidi" w:hAnsiTheme="majorBidi" w:cstheme="majorBidi"/>
+          <w:sz w:val="36"/>
+          <w:szCs w:val="36"/>
+        </w:rPr>
+      </w:pPr>
+      <w:r>
+        <w:rPr>
+          <w:rFonts w:asciiTheme="majorBidi" w:hAnsiTheme="majorBidi" w:cstheme="majorBidi"/>
+          <w:sz w:val="36"/>
+          <w:szCs w:val="36"/>
+        </w:rPr>
+        <w:t>Software Development Life cycle (SDLC)</w:t>
+      </w:r>
+    </w:p>
     <w:p>
       <w:pPr>
         <w:jc w:val="center"/>
@@ -11,22 +29,16 @@
           <w:szCs w:val="28"/>
         </w:rPr>
       </w:pPr>
-      <w:r>
+    </w:p>
+    <w:p>
+      <w:pPr>
+        <w:jc w:val="center"/>
         <w:rPr>
           <w:rFonts w:asciiTheme="majorBidi" w:hAnsiTheme="majorBidi" w:cstheme="majorBidi"/>
           <w:sz w:val="28"/>
           <w:szCs w:val="28"/>
         </w:rPr>
-        <w:t>Software Development Life cycle</w:t>
-      </w:r>
-      <w:r>
-        <w:rPr>
-          <w:rFonts w:asciiTheme="majorBidi" w:hAnsiTheme="majorBidi" w:cstheme="majorBidi"/>
-          <w:sz w:val="28"/>
-          <w:szCs w:val="28"/>
-        </w:rPr>
-        <w:t xml:space="preserve"> (SDLC)</w:t>
-      </w:r>
+      </w:pPr>
     </w:p>
     <w:p>
       <w:pPr>
@@ -121,6 +133,7 @@
                 <w:rFonts w:ascii="Centaur" w:hAnsi="Centaur" w:cstheme="majorBidi"/>
                 <w:b/>
                 <w:bCs/>
+                <w:color w:val="C00000"/>
                 <w:sz w:val="24"/>
                 <w:szCs w:val="24"/>
               </w:rPr>
@@ -129,6 +142,7 @@
             <w:r>
               <w:rPr>
                 <w:rFonts w:ascii="Centaur" w:hAnsi="Centaur" w:cstheme="majorBidi"/>
+                <w:color w:val="E97132" w:themeColor="accent2"/>
                 <w:sz w:val="24"/>
                 <w:szCs w:val="24"/>
               </w:rPr>
@@ -147,8 +161,8 @@
             <w:pPr>
               <w:pStyle w:val="ListParagraph"/>
               <w:numPr>
-                <w:ilvl w:val="2"/>
-                <w:numId w:val="3"/>
+                <w:ilvl w:val="3"/>
+                <w:numId w:val="15"/>
               </w:numPr>
               <w:rPr>
                 <w:rFonts w:ascii="Centaur" w:hAnsi="Centaur" w:cstheme="majorBidi"/>
@@ -205,8 +219,8 @@
             <w:pPr>
               <w:pStyle w:val="ListParagraph"/>
               <w:numPr>
-                <w:ilvl w:val="2"/>
-                <w:numId w:val="3"/>
+                <w:ilvl w:val="3"/>
+                <w:numId w:val="15"/>
               </w:numPr>
               <w:rPr>
                 <w:rFonts w:ascii="Centaur" w:hAnsi="Centaur" w:cstheme="majorBidi"/>
@@ -238,15 +252,7 @@
                 <w:sz w:val="24"/>
                 <w:szCs w:val="24"/>
               </w:rPr>
-              <w:t xml:space="preserve"> </w:t>
-            </w:r>
-            <w:r>
-              <w:rPr>
-                <w:rFonts w:ascii="Centaur" w:hAnsi="Centaur" w:cstheme="majorBidi"/>
-                <w:sz w:val="24"/>
-                <w:szCs w:val="24"/>
-              </w:rPr>
-              <w:t>Software Requirement Specification (SRS)</w:t>
+              <w:t xml:space="preserve"> Software Requirement Specification (SRS)</w:t>
             </w:r>
           </w:p>
           <w:p>
@@ -306,6 +312,7 @@
                 <w:rFonts w:ascii="Centaur" w:hAnsi="Centaur" w:cstheme="majorBidi"/>
                 <w:b/>
                 <w:bCs/>
+                <w:color w:val="C00000"/>
                 <w:sz w:val="24"/>
                 <w:szCs w:val="24"/>
               </w:rPr>
@@ -340,8 +347,8 @@
             <w:pPr>
               <w:pStyle w:val="ListParagraph"/>
               <w:numPr>
-                <w:ilvl w:val="2"/>
-                <w:numId w:val="5"/>
+                <w:ilvl w:val="3"/>
+                <w:numId w:val="16"/>
               </w:numPr>
               <w:rPr>
                 <w:rFonts w:ascii="Centaur" w:hAnsi="Centaur" w:cstheme="majorBidi"/>
@@ -384,8 +391,8 @@
             <w:pPr>
               <w:pStyle w:val="ListParagraph"/>
               <w:numPr>
-                <w:ilvl w:val="2"/>
-                <w:numId w:val="5"/>
+                <w:ilvl w:val="3"/>
+                <w:numId w:val="16"/>
               </w:numPr>
               <w:rPr>
                 <w:rFonts w:ascii="Centaur" w:hAnsi="Centaur" w:cstheme="majorBidi"/>
@@ -499,6 +506,7 @@
                 <w:rFonts w:ascii="Centaur" w:hAnsi="Centaur" w:cstheme="majorBidi"/>
                 <w:b/>
                 <w:bCs/>
+                <w:color w:val="C00000"/>
                 <w:sz w:val="24"/>
                 <w:szCs w:val="24"/>
               </w:rPr>
@@ -518,15 +526,15 @@
                 <w:sz w:val="24"/>
                 <w:szCs w:val="24"/>
               </w:rPr>
-              <w:t>architecture, the developer will develop the software</w:t>
+              <w:t>architect, the developer will develop the software</w:t>
             </w:r>
           </w:p>
           <w:p>
             <w:pPr>
               <w:pStyle w:val="ListParagraph"/>
               <w:numPr>
-                <w:ilvl w:val="2"/>
-                <w:numId w:val="6"/>
+                <w:ilvl w:val="3"/>
+                <w:numId w:val="17"/>
               </w:numPr>
               <w:rPr>
                 <w:rFonts w:ascii="Centaur" w:hAnsi="Centaur" w:cstheme="majorBidi"/>
@@ -559,8 +567,8 @@
             <w:pPr>
               <w:pStyle w:val="ListParagraph"/>
               <w:numPr>
-                <w:ilvl w:val="2"/>
-                <w:numId w:val="6"/>
+                <w:ilvl w:val="3"/>
+                <w:numId w:val="17"/>
               </w:numPr>
               <w:rPr>
                 <w:rFonts w:ascii="Centaur" w:hAnsi="Centaur" w:cstheme="majorBidi"/>
@@ -657,6 +665,7 @@
                 <w:rFonts w:ascii="Centaur" w:hAnsi="Centaur" w:cstheme="majorBidi"/>
                 <w:b/>
                 <w:bCs/>
+                <w:color w:val="C00000"/>
                 <w:sz w:val="24"/>
                 <w:szCs w:val="24"/>
               </w:rPr>
@@ -699,8 +708,8 @@
             <w:pPr>
               <w:pStyle w:val="ListParagraph"/>
               <w:numPr>
-                <w:ilvl w:val="2"/>
-                <w:numId w:val="7"/>
+                <w:ilvl w:val="3"/>
+                <w:numId w:val="19"/>
               </w:numPr>
               <w:rPr>
                 <w:rFonts w:ascii="Centaur" w:hAnsi="Centaur" w:cstheme="majorBidi"/>
@@ -734,15 +743,7 @@
                 <w:sz w:val="24"/>
                 <w:szCs w:val="24"/>
               </w:rPr>
-              <w:t xml:space="preserve">, </w:t>
-            </w:r>
-            <w:r>
-              <w:rPr>
-                <w:rFonts w:ascii="Centaur" w:hAnsi="Centaur" w:cstheme="majorBidi"/>
-                <w:sz w:val="24"/>
-                <w:szCs w:val="24"/>
-              </w:rPr>
-              <w:t>acceptance criteria of user story</w:t>
+              <w:t>, acceptance criteria of user story</w:t>
             </w:r>
             <w:r>
               <w:rPr>
@@ -757,8 +758,8 @@
             <w:pPr>
               <w:pStyle w:val="ListParagraph"/>
               <w:numPr>
-                <w:ilvl w:val="2"/>
-                <w:numId w:val="7"/>
+                <w:ilvl w:val="3"/>
+                <w:numId w:val="19"/>
               </w:numPr>
               <w:rPr>
                 <w:rFonts w:ascii="Centaur" w:hAnsi="Centaur" w:cstheme="majorBidi"/>
@@ -860,10 +861,22 @@
                 <w:rFonts w:ascii="Centaur" w:hAnsi="Centaur" w:cstheme="majorBidi"/>
                 <w:b/>
                 <w:bCs/>
-                <w:sz w:val="24"/>
-                <w:szCs w:val="24"/>
-              </w:rPr>
-              <w:t xml:space="preserve">Role: </w:t>
+                <w:color w:val="C00000"/>
+                <w:sz w:val="24"/>
+                <w:szCs w:val="24"/>
+              </w:rPr>
+              <w:t>Role:</w:t>
+            </w:r>
+            <w:r>
+              <w:rPr>
+                <w:rFonts w:ascii="Centaur" w:hAnsi="Centaur" w:cstheme="majorBidi"/>
+                <w:b/>
+                <w:bCs/>
+                <w:color w:val="E97132" w:themeColor="accent2"/>
+                <w:sz w:val="24"/>
+                <w:szCs w:val="24"/>
+              </w:rPr>
+              <w:t xml:space="preserve"> </w:t>
             </w:r>
             <w:r>
               <w:rPr>
@@ -878,8 +891,8 @@
             <w:pPr>
               <w:pStyle w:val="ListParagraph"/>
               <w:numPr>
-                <w:ilvl w:val="2"/>
-                <w:numId w:val="8"/>
+                <w:ilvl w:val="3"/>
+                <w:numId w:val="20"/>
               </w:numPr>
               <w:rPr>
                 <w:rFonts w:ascii="Centaur" w:hAnsi="Centaur" w:cstheme="majorBidi"/>
@@ -912,8 +925,8 @@
             <w:pPr>
               <w:pStyle w:val="ListParagraph"/>
               <w:numPr>
-                <w:ilvl w:val="2"/>
-                <w:numId w:val="8"/>
+                <w:ilvl w:val="3"/>
+                <w:numId w:val="20"/>
               </w:numPr>
               <w:rPr>
                 <w:rFonts w:ascii="Centaur" w:hAnsi="Centaur" w:cstheme="majorBidi"/>
@@ -999,10 +1012,22 @@
                 <w:rFonts w:ascii="Centaur" w:hAnsi="Centaur" w:cstheme="majorBidi"/>
                 <w:b/>
                 <w:bCs/>
-                <w:sz w:val="24"/>
-                <w:szCs w:val="24"/>
-              </w:rPr>
-              <w:t xml:space="preserve">Role: </w:t>
+                <w:color w:val="C00000"/>
+                <w:sz w:val="24"/>
+                <w:szCs w:val="24"/>
+              </w:rPr>
+              <w:t>Role:</w:t>
+            </w:r>
+            <w:r>
+              <w:rPr>
+                <w:rFonts w:ascii="Centaur" w:hAnsi="Centaur" w:cstheme="majorBidi"/>
+                <w:b/>
+                <w:bCs/>
+                <w:color w:val="E97132" w:themeColor="accent2"/>
+                <w:sz w:val="24"/>
+                <w:szCs w:val="24"/>
+              </w:rPr>
+              <w:t xml:space="preserve"> </w:t>
             </w:r>
             <w:r>
               <w:rPr>
@@ -1017,8 +1042,8 @@
             <w:pPr>
               <w:pStyle w:val="ListParagraph"/>
               <w:numPr>
-                <w:ilvl w:val="2"/>
-                <w:numId w:val="9"/>
+                <w:ilvl w:val="3"/>
+                <w:numId w:val="21"/>
               </w:numPr>
               <w:rPr>
                 <w:rFonts w:ascii="Centaur" w:hAnsi="Centaur" w:cstheme="majorBidi"/>
@@ -1051,8 +1076,8 @@
             <w:pPr>
               <w:pStyle w:val="ListParagraph"/>
               <w:numPr>
-                <w:ilvl w:val="2"/>
-                <w:numId w:val="9"/>
+                <w:ilvl w:val="3"/>
+                <w:numId w:val="21"/>
               </w:numPr>
               <w:rPr>
                 <w:rFonts w:ascii="Centaur" w:hAnsi="Centaur" w:cstheme="majorBidi"/>
@@ -1132,6 +1157,2538 @@
     <w:p>
       <w:pPr>
         <w:ind w:left="720"/>
+      </w:pPr>
+    </w:p>
+    <w:p/>
+    <w:p>
+      <w:pPr>
+        <w:pStyle w:val="ListParagraph"/>
+        <w:numPr>
+          <w:ilvl w:val="0"/>
+          <w:numId w:val="1"/>
+        </w:numPr>
+        <w:rPr>
+          <w:rFonts w:asciiTheme="majorBidi" w:hAnsiTheme="majorBidi" w:cstheme="majorBidi"/>
+          <w:sz w:val="24"/>
+          <w:szCs w:val="24"/>
+        </w:rPr>
+      </w:pPr>
+      <w:r>
+        <w:rPr>
+          <w:rFonts w:asciiTheme="majorBidi" w:hAnsiTheme="majorBidi" w:cstheme="majorBidi"/>
+          <w:sz w:val="24"/>
+          <w:szCs w:val="24"/>
+        </w:rPr>
+        <w:lastRenderedPageBreak/>
+        <w:t>state all the roles / titles that you know in the SDLC, their responsibilities and tools that they used if any</w:t>
+      </w:r>
+    </w:p>
+    <w:tbl>
+      <w:tblPr>
+        <w:tblStyle w:val="TableGrid"/>
+        <w:tblW w:w="0" w:type="auto"/>
+        <w:tblInd w:w="720" w:type="dxa"/>
+        <w:tblLook w:val="04A0" w:firstRow="1" w:lastRow="0" w:firstColumn="1" w:lastColumn="0" w:noHBand="0" w:noVBand="1"/>
+      </w:tblPr>
+      <w:tblGrid>
+        <w:gridCol w:w="8610"/>
+      </w:tblGrid>
+      <w:tr>
+        <w:tc>
+          <w:tcPr>
+            <w:tcW w:w="9350" w:type="dxa"/>
+            <w:tcBorders>
+              <w:top w:val="double" w:sz="4" w:space="0" w:color="auto"/>
+              <w:left w:val="double" w:sz="4" w:space="0" w:color="auto"/>
+              <w:bottom w:val="double" w:sz="4" w:space="0" w:color="auto"/>
+              <w:right w:val="double" w:sz="4" w:space="0" w:color="auto"/>
+            </w:tcBorders>
+            <w:shd w:val="clear" w:color="auto" w:fill="auto"/>
+          </w:tcPr>
+          <w:p>
+            <w:pPr>
+              <w:pStyle w:val="ListParagraph"/>
+              <w:numPr>
+                <w:ilvl w:val="0"/>
+                <w:numId w:val="10"/>
+              </w:numPr>
+              <w:spacing w:after="160" w:line="259" w:lineRule="auto"/>
+              <w:rPr>
+                <w:rFonts w:ascii="Centaur" w:hAnsi="Centaur" w:cstheme="majorBidi"/>
+                <w:sz w:val="24"/>
+                <w:szCs w:val="24"/>
+              </w:rPr>
+            </w:pPr>
+            <w:r>
+              <w:rPr>
+                <w:rFonts w:ascii="Centaur" w:hAnsi="Centaur" w:cstheme="majorBidi"/>
+                <w:b/>
+                <w:bCs/>
+                <w:sz w:val="28"/>
+                <w:szCs w:val="28"/>
+              </w:rPr>
+              <w:t>Analysis</w:t>
+            </w:r>
+            <w:r>
+              <w:rPr>
+                <w:rFonts w:ascii="Centaur" w:hAnsi="Centaur" w:cstheme="majorBidi"/>
+                <w:sz w:val="28"/>
+                <w:szCs w:val="28"/>
+              </w:rPr>
+              <w:t xml:space="preserve"> </w:t>
+            </w:r>
+          </w:p>
+          <w:p>
+            <w:pPr>
+              <w:pStyle w:val="ListParagraph"/>
+              <w:numPr>
+                <w:ilvl w:val="2"/>
+                <w:numId w:val="3"/>
+              </w:numPr>
+              <w:spacing w:after="160" w:line="259" w:lineRule="auto"/>
+              <w:rPr>
+                <w:rFonts w:ascii="Centaur" w:hAnsi="Centaur" w:cstheme="majorBidi"/>
+                <w:sz w:val="24"/>
+                <w:szCs w:val="24"/>
+              </w:rPr>
+            </w:pPr>
+            <w:r>
+              <w:rPr>
+                <w:rFonts w:ascii="Centaur" w:hAnsi="Centaur" w:cstheme="majorBidi"/>
+                <w:b/>
+                <w:bCs/>
+                <w:color w:val="C00000"/>
+                <w:sz w:val="24"/>
+                <w:szCs w:val="24"/>
+              </w:rPr>
+              <w:t>Role</w:t>
+            </w:r>
+            <w:r>
+              <w:rPr>
+                <w:rFonts w:ascii="Centaur" w:hAnsi="Centaur" w:cstheme="majorBidi"/>
+                <w:b/>
+                <w:bCs/>
+                <w:color w:val="C00000"/>
+                <w:sz w:val="24"/>
+                <w:szCs w:val="24"/>
+              </w:rPr>
+              <w:t>s</w:t>
+            </w:r>
+            <w:r>
+              <w:rPr>
+                <w:rFonts w:ascii="Centaur" w:hAnsi="Centaur" w:cstheme="majorBidi"/>
+                <w:b/>
+                <w:bCs/>
+                <w:color w:val="C00000"/>
+                <w:sz w:val="24"/>
+                <w:szCs w:val="24"/>
+              </w:rPr>
+              <w:t>:</w:t>
+            </w:r>
+            <w:r>
+              <w:rPr>
+                <w:rFonts w:ascii="Centaur" w:hAnsi="Centaur" w:cstheme="majorBidi"/>
+                <w:color w:val="C00000"/>
+                <w:sz w:val="24"/>
+                <w:szCs w:val="24"/>
+              </w:rPr>
+              <w:t xml:space="preserve"> </w:t>
+            </w:r>
+            <w:r>
+              <w:rPr>
+                <w:rFonts w:ascii="Centaur" w:hAnsi="Centaur" w:cstheme="majorBidi"/>
+                <w:sz w:val="24"/>
+                <w:szCs w:val="24"/>
+              </w:rPr>
+              <w:t xml:space="preserve">Product Owner, Project </w:t>
+            </w:r>
+            <w:r>
+              <w:rPr>
+                <w:rFonts w:ascii="Centaur" w:hAnsi="Centaur" w:cstheme="majorBidi"/>
+                <w:sz w:val="24"/>
+                <w:szCs w:val="24"/>
+              </w:rPr>
+              <w:t>Manager</w:t>
+            </w:r>
+            <w:r>
+              <w:rPr>
+                <w:rFonts w:ascii="Centaur" w:hAnsi="Centaur" w:cstheme="majorBidi"/>
+                <w:sz w:val="24"/>
+                <w:szCs w:val="24"/>
+              </w:rPr>
+              <w:t>, Bus</w:t>
+            </w:r>
+            <w:r>
+              <w:rPr>
+                <w:rFonts w:ascii="Centaur" w:hAnsi="Centaur" w:cstheme="majorBidi"/>
+                <w:sz w:val="24"/>
+                <w:szCs w:val="24"/>
+              </w:rPr>
+              <w:t>iness Analyst, CTO</w:t>
+            </w:r>
+          </w:p>
+          <w:p>
+            <w:pPr>
+              <w:pStyle w:val="ListParagraph"/>
+              <w:numPr>
+                <w:ilvl w:val="0"/>
+                <w:numId w:val="12"/>
+              </w:numPr>
+              <w:rPr>
+                <w:rFonts w:ascii="Centaur" w:hAnsi="Centaur" w:cstheme="majorBidi"/>
+                <w:sz w:val="24"/>
+                <w:szCs w:val="24"/>
+              </w:rPr>
+            </w:pPr>
+            <w:r>
+              <w:rPr>
+                <w:rFonts w:ascii="Centaur" w:hAnsi="Centaur" w:cstheme="majorBidi"/>
+                <w:b/>
+                <w:bCs/>
+                <w:sz w:val="24"/>
+                <w:szCs w:val="24"/>
+              </w:rPr>
+              <w:t>Product Owner</w:t>
+            </w:r>
+            <w:r>
+              <w:rPr>
+                <w:rFonts w:ascii="Centaur" w:hAnsi="Centaur" w:cstheme="majorBidi"/>
+                <w:b/>
+                <w:bCs/>
+                <w:sz w:val="24"/>
+                <w:szCs w:val="24"/>
+              </w:rPr>
+              <w:t>:</w:t>
+            </w:r>
+            <w:r>
+              <w:rPr>
+                <w:rFonts w:ascii="Centaur" w:hAnsi="Centaur" w:cstheme="majorBidi"/>
+                <w:sz w:val="24"/>
+                <w:szCs w:val="24"/>
+              </w:rPr>
+              <w:t xml:space="preserve"> </w:t>
+            </w:r>
+            <w:r>
+              <w:rPr>
+                <w:rFonts w:ascii="Centaur" w:hAnsi="Centaur" w:cstheme="majorBidi"/>
+                <w:sz w:val="24"/>
+                <w:szCs w:val="24"/>
+              </w:rPr>
+              <w:t xml:space="preserve">Defines </w:t>
+            </w:r>
+            <w:r>
+              <w:rPr>
+                <w:rFonts w:ascii="Centaur" w:hAnsi="Centaur" w:cstheme="majorBidi"/>
+                <w:sz w:val="24"/>
+                <w:szCs w:val="24"/>
+              </w:rPr>
+              <w:t>product</w:t>
+            </w:r>
+            <w:r>
+              <w:rPr>
+                <w:rFonts w:ascii="Centaur" w:hAnsi="Centaur" w:cstheme="majorBidi"/>
+                <w:sz w:val="24"/>
+                <w:szCs w:val="24"/>
+              </w:rPr>
+              <w:t xml:space="preserve"> vision, sets priorities, and ensures the team builds what the stakeholders want</w:t>
+            </w:r>
+          </w:p>
+          <w:p>
+            <w:pPr>
+              <w:pStyle w:val="ListParagraph"/>
+              <w:ind w:left="1440"/>
+              <w:rPr>
+                <w:rFonts w:ascii="Centaur" w:hAnsi="Centaur" w:cstheme="majorBidi"/>
+                <w:sz w:val="24"/>
+                <w:szCs w:val="24"/>
+              </w:rPr>
+            </w:pPr>
+          </w:p>
+          <w:p>
+            <w:pPr>
+              <w:pStyle w:val="ListParagraph"/>
+              <w:numPr>
+                <w:ilvl w:val="0"/>
+                <w:numId w:val="14"/>
+              </w:numPr>
+              <w:rPr>
+                <w:rFonts w:ascii="Centaur" w:hAnsi="Centaur" w:cstheme="majorBidi"/>
+                <w:sz w:val="24"/>
+                <w:szCs w:val="24"/>
+              </w:rPr>
+            </w:pPr>
+            <w:r>
+              <w:rPr>
+                <w:rFonts w:ascii="Centaur" w:hAnsi="Centaur" w:cstheme="majorBidi"/>
+                <w:b/>
+                <w:bCs/>
+                <w:color w:val="196B24" w:themeColor="accent3"/>
+                <w:sz w:val="24"/>
+                <w:szCs w:val="24"/>
+              </w:rPr>
+              <w:t xml:space="preserve">Tools: </w:t>
+            </w:r>
+            <w:r>
+              <w:rPr>
+                <w:rFonts w:ascii="Centaur" w:hAnsi="Centaur" w:cstheme="majorBidi"/>
+                <w:sz w:val="24"/>
+                <w:szCs w:val="24"/>
+              </w:rPr>
+              <w:t>Jira</w:t>
+            </w:r>
+          </w:p>
+          <w:p>
+            <w:pPr>
+              <w:pStyle w:val="ListParagraph"/>
+              <w:ind w:left="2160"/>
+              <w:rPr>
+                <w:rFonts w:ascii="Centaur" w:hAnsi="Centaur" w:cstheme="majorBidi"/>
+                <w:sz w:val="24"/>
+                <w:szCs w:val="24"/>
+              </w:rPr>
+            </w:pPr>
+          </w:p>
+          <w:p>
+            <w:pPr>
+              <w:pStyle w:val="ListParagraph"/>
+              <w:numPr>
+                <w:ilvl w:val="0"/>
+                <w:numId w:val="12"/>
+              </w:numPr>
+              <w:rPr>
+                <w:rFonts w:ascii="Centaur" w:hAnsi="Centaur" w:cstheme="majorBidi"/>
+                <w:sz w:val="24"/>
+                <w:szCs w:val="24"/>
+              </w:rPr>
+            </w:pPr>
+            <w:r>
+              <w:rPr>
+                <w:rFonts w:ascii="Centaur" w:hAnsi="Centaur" w:cstheme="majorBidi"/>
+                <w:b/>
+                <w:bCs/>
+                <w:sz w:val="24"/>
+                <w:szCs w:val="24"/>
+              </w:rPr>
+              <w:t>Project Manager</w:t>
+            </w:r>
+            <w:r>
+              <w:rPr>
+                <w:rFonts w:ascii="Centaur" w:hAnsi="Centaur" w:cstheme="majorBidi"/>
+                <w:b/>
+                <w:bCs/>
+                <w:sz w:val="24"/>
+                <w:szCs w:val="24"/>
+              </w:rPr>
+              <w:t>:</w:t>
+            </w:r>
+            <w:r>
+              <w:rPr>
+                <w:rFonts w:ascii="Centaur" w:hAnsi="Centaur" w:cstheme="majorBidi"/>
+                <w:sz w:val="24"/>
+                <w:szCs w:val="24"/>
+              </w:rPr>
+              <w:t xml:space="preserve"> </w:t>
+            </w:r>
+            <w:r>
+              <w:rPr>
+                <w:rFonts w:ascii="Centaur" w:hAnsi="Centaur" w:cstheme="majorBidi"/>
+                <w:sz w:val="24"/>
+                <w:szCs w:val="24"/>
+              </w:rPr>
+              <w:t>Plans project scope, timeline, resources, and risks</w:t>
+            </w:r>
+          </w:p>
+          <w:p>
+            <w:pPr>
+              <w:pStyle w:val="ListParagraph"/>
+              <w:ind w:left="1440"/>
+              <w:rPr>
+                <w:rFonts w:ascii="Centaur" w:hAnsi="Centaur" w:cstheme="majorBidi"/>
+                <w:sz w:val="24"/>
+                <w:szCs w:val="24"/>
+              </w:rPr>
+            </w:pPr>
+          </w:p>
+          <w:p>
+            <w:pPr>
+              <w:pStyle w:val="ListParagraph"/>
+              <w:numPr>
+                <w:ilvl w:val="0"/>
+                <w:numId w:val="14"/>
+              </w:numPr>
+              <w:spacing w:after="160" w:line="259" w:lineRule="auto"/>
+              <w:rPr>
+                <w:rFonts w:ascii="Centaur" w:hAnsi="Centaur" w:cstheme="majorBidi"/>
+                <w:sz w:val="24"/>
+                <w:szCs w:val="24"/>
+              </w:rPr>
+            </w:pPr>
+            <w:r>
+              <w:rPr>
+                <w:rFonts w:ascii="Centaur" w:hAnsi="Centaur" w:cstheme="majorBidi"/>
+                <w:b/>
+                <w:bCs/>
+                <w:color w:val="196B24" w:themeColor="accent3"/>
+                <w:sz w:val="24"/>
+                <w:szCs w:val="24"/>
+              </w:rPr>
+              <w:t xml:space="preserve">Tools: </w:t>
+            </w:r>
+            <w:r>
+              <w:rPr>
+                <w:rFonts w:ascii="Centaur" w:hAnsi="Centaur" w:cstheme="majorBidi"/>
+                <w:sz w:val="24"/>
+                <w:szCs w:val="24"/>
+              </w:rPr>
+              <w:t>Jira</w:t>
+            </w:r>
+            <w:r>
+              <w:rPr>
+                <w:rFonts w:ascii="Centaur" w:hAnsi="Centaur" w:cstheme="majorBidi"/>
+                <w:sz w:val="24"/>
+                <w:szCs w:val="24"/>
+              </w:rPr>
+              <w:t xml:space="preserve">, </w:t>
+            </w:r>
+            <w:r>
+              <w:rPr>
+                <w:rFonts w:ascii="Centaur" w:hAnsi="Centaur" w:cstheme="majorBidi"/>
+                <w:sz w:val="24"/>
+                <w:szCs w:val="24"/>
+              </w:rPr>
+              <w:t>Trello</w:t>
+            </w:r>
+            <w:r>
+              <w:rPr>
+                <w:rFonts w:ascii="Centaur" w:hAnsi="Centaur" w:cstheme="majorBidi"/>
+                <w:sz w:val="24"/>
+                <w:szCs w:val="24"/>
+              </w:rPr>
+              <w:t xml:space="preserve">, </w:t>
+            </w:r>
+            <w:r>
+              <w:rPr>
+                <w:rFonts w:ascii="Centaur" w:hAnsi="Centaur" w:cstheme="majorBidi"/>
+                <w:sz w:val="24"/>
+                <w:szCs w:val="24"/>
+              </w:rPr>
+              <w:t>Microsoft Project</w:t>
+            </w:r>
+          </w:p>
+          <w:p>
+            <w:pPr>
+              <w:pStyle w:val="ListParagraph"/>
+              <w:spacing w:after="160" w:line="259" w:lineRule="auto"/>
+              <w:ind w:left="2160"/>
+              <w:rPr>
+                <w:rFonts w:ascii="Centaur" w:hAnsi="Centaur" w:cstheme="majorBidi"/>
+                <w:sz w:val="24"/>
+                <w:szCs w:val="24"/>
+              </w:rPr>
+            </w:pPr>
+          </w:p>
+          <w:p>
+            <w:pPr>
+              <w:pStyle w:val="ListParagraph"/>
+              <w:numPr>
+                <w:ilvl w:val="0"/>
+                <w:numId w:val="12"/>
+              </w:numPr>
+              <w:rPr>
+                <w:rFonts w:ascii="Centaur" w:hAnsi="Centaur" w:cstheme="majorBidi"/>
+                <w:sz w:val="24"/>
+                <w:szCs w:val="24"/>
+              </w:rPr>
+            </w:pPr>
+            <w:r>
+              <w:rPr>
+                <w:rFonts w:ascii="Centaur" w:hAnsi="Centaur" w:cstheme="majorBidi"/>
+                <w:b/>
+                <w:bCs/>
+                <w:sz w:val="24"/>
+                <w:szCs w:val="24"/>
+              </w:rPr>
+              <w:t>Business Analyst</w:t>
+            </w:r>
+            <w:r>
+              <w:rPr>
+                <w:rFonts w:ascii="Centaur" w:hAnsi="Centaur" w:cstheme="majorBidi"/>
+                <w:b/>
+                <w:bCs/>
+                <w:sz w:val="24"/>
+                <w:szCs w:val="24"/>
+              </w:rPr>
+              <w:t>:</w:t>
+            </w:r>
+            <w:r>
+              <w:rPr>
+                <w:rFonts w:ascii="Centaur" w:hAnsi="Centaur" w:cstheme="majorBidi"/>
+                <w:b/>
+                <w:bCs/>
+                <w:sz w:val="24"/>
+                <w:szCs w:val="24"/>
+              </w:rPr>
+              <w:t xml:space="preserve"> </w:t>
+            </w:r>
+            <w:r>
+              <w:rPr>
+                <w:rFonts w:ascii="Centaur" w:hAnsi="Centaur" w:cstheme="majorBidi"/>
+                <w:sz w:val="24"/>
+                <w:szCs w:val="24"/>
+              </w:rPr>
+              <w:t xml:space="preserve">Responsible for converting the requirements to the way which developer and designer understand, also make </w:t>
+            </w:r>
+            <w:proofErr w:type="spellStart"/>
+            <w:r>
+              <w:rPr>
+                <w:rFonts w:ascii="Centaur" w:hAnsi="Centaur" w:cstheme="majorBidi"/>
+                <w:sz w:val="24"/>
+                <w:szCs w:val="24"/>
+              </w:rPr>
+              <w:t>ToDo</w:t>
+            </w:r>
+            <w:proofErr w:type="spellEnd"/>
+            <w:r>
+              <w:rPr>
+                <w:rFonts w:ascii="Centaur" w:hAnsi="Centaur" w:cstheme="majorBidi"/>
+                <w:sz w:val="24"/>
+                <w:szCs w:val="24"/>
+              </w:rPr>
+              <w:t xml:space="preserve"> List</w:t>
+            </w:r>
+          </w:p>
+          <w:p>
+            <w:pPr>
+              <w:pStyle w:val="ListParagraph"/>
+              <w:ind w:left="1440"/>
+              <w:rPr>
+                <w:rFonts w:ascii="Centaur" w:hAnsi="Centaur" w:cstheme="majorBidi"/>
+                <w:sz w:val="24"/>
+                <w:szCs w:val="24"/>
+              </w:rPr>
+            </w:pPr>
+          </w:p>
+          <w:p>
+            <w:pPr>
+              <w:pStyle w:val="ListParagraph"/>
+              <w:numPr>
+                <w:ilvl w:val="0"/>
+                <w:numId w:val="14"/>
+              </w:numPr>
+              <w:spacing w:after="160" w:line="259" w:lineRule="auto"/>
+              <w:rPr>
+                <w:rFonts w:ascii="Centaur" w:hAnsi="Centaur" w:cstheme="majorBidi"/>
+                <w:sz w:val="24"/>
+                <w:szCs w:val="24"/>
+              </w:rPr>
+            </w:pPr>
+            <w:r>
+              <w:rPr>
+                <w:rFonts w:ascii="Centaur" w:hAnsi="Centaur" w:cstheme="majorBidi"/>
+                <w:b/>
+                <w:bCs/>
+                <w:color w:val="196B24" w:themeColor="accent3"/>
+                <w:sz w:val="24"/>
+                <w:szCs w:val="24"/>
+              </w:rPr>
+              <w:t xml:space="preserve">Tools: </w:t>
+            </w:r>
+            <w:r>
+              <w:rPr>
+                <w:rFonts w:ascii="Centaur" w:hAnsi="Centaur" w:cstheme="majorBidi"/>
+                <w:sz w:val="24"/>
+                <w:szCs w:val="24"/>
+              </w:rPr>
+              <w:t>Lucid chart</w:t>
+            </w:r>
+            <w:r>
+              <w:rPr>
+                <w:rFonts w:ascii="Centaur" w:hAnsi="Centaur" w:cstheme="majorBidi"/>
+                <w:sz w:val="24"/>
+                <w:szCs w:val="24"/>
+              </w:rPr>
+              <w:t xml:space="preserve">, </w:t>
+            </w:r>
+            <w:proofErr w:type="spellStart"/>
+            <w:r>
+              <w:rPr>
+                <w:rFonts w:ascii="Centaur" w:hAnsi="Centaur" w:cstheme="majorBidi"/>
+                <w:sz w:val="24"/>
+                <w:szCs w:val="24"/>
+              </w:rPr>
+              <w:t>ToDo</w:t>
+            </w:r>
+            <w:proofErr w:type="spellEnd"/>
+            <w:r>
+              <w:rPr>
+                <w:rFonts w:ascii="Centaur" w:hAnsi="Centaur" w:cstheme="majorBidi"/>
+                <w:sz w:val="24"/>
+                <w:szCs w:val="24"/>
+              </w:rPr>
+              <w:t xml:space="preserve"> </w:t>
+            </w:r>
+            <w:r>
+              <w:rPr>
+                <w:rFonts w:ascii="Centaur" w:hAnsi="Centaur" w:cstheme="majorBidi"/>
+                <w:sz w:val="24"/>
+                <w:szCs w:val="24"/>
+              </w:rPr>
+              <w:t>List</w:t>
+            </w:r>
+          </w:p>
+          <w:p>
+            <w:pPr>
+              <w:pStyle w:val="ListParagraph"/>
+              <w:spacing w:after="160" w:line="259" w:lineRule="auto"/>
+              <w:ind w:left="2160"/>
+              <w:rPr>
+                <w:rFonts w:ascii="Centaur" w:hAnsi="Centaur" w:cstheme="majorBidi"/>
+                <w:sz w:val="24"/>
+                <w:szCs w:val="24"/>
+              </w:rPr>
+            </w:pPr>
+          </w:p>
+          <w:p>
+            <w:pPr>
+              <w:pStyle w:val="ListParagraph"/>
+              <w:numPr>
+                <w:ilvl w:val="0"/>
+                <w:numId w:val="12"/>
+              </w:numPr>
+              <w:rPr>
+                <w:rFonts w:ascii="Centaur" w:hAnsi="Centaur" w:cstheme="majorBidi"/>
+                <w:sz w:val="24"/>
+                <w:szCs w:val="24"/>
+              </w:rPr>
+            </w:pPr>
+            <w:r>
+              <w:rPr>
+                <w:rFonts w:ascii="Centaur" w:hAnsi="Centaur" w:cstheme="majorBidi"/>
+                <w:b/>
+                <w:bCs/>
+                <w:sz w:val="24"/>
+                <w:szCs w:val="24"/>
+              </w:rPr>
+              <w:t>CTO:</w:t>
+            </w:r>
+            <w:r>
+              <w:rPr>
+                <w:rFonts w:ascii="Centaur" w:hAnsi="Centaur" w:cstheme="majorBidi"/>
+                <w:b/>
+                <w:bCs/>
+                <w:sz w:val="24"/>
+                <w:szCs w:val="24"/>
+              </w:rPr>
+              <w:t xml:space="preserve"> </w:t>
+            </w:r>
+            <w:r>
+              <w:rPr>
+                <w:rFonts w:ascii="Centaur" w:hAnsi="Centaur" w:cstheme="majorBidi"/>
+                <w:sz w:val="24"/>
+                <w:szCs w:val="24"/>
+              </w:rPr>
+              <w:t>Provides tools and software that should be used</w:t>
+            </w:r>
+          </w:p>
+          <w:p>
+            <w:pPr>
+              <w:pStyle w:val="ListParagraph"/>
+              <w:spacing w:after="160" w:line="259" w:lineRule="auto"/>
+              <w:ind w:left="2160"/>
+              <w:rPr>
+                <w:rFonts w:ascii="Centaur" w:hAnsi="Centaur" w:cstheme="majorBidi"/>
+                <w:sz w:val="24"/>
+                <w:szCs w:val="24"/>
+              </w:rPr>
+            </w:pPr>
+          </w:p>
+          <w:p>
+            <w:pPr>
+              <w:pStyle w:val="ListParagraph"/>
+              <w:ind w:left="1080"/>
+              <w:rPr>
+                <w:rFonts w:ascii="Centaur" w:hAnsi="Centaur" w:cstheme="majorBidi"/>
+                <w:sz w:val="24"/>
+                <w:szCs w:val="24"/>
+              </w:rPr>
+            </w:pPr>
+          </w:p>
+          <w:p>
+            <w:pPr>
+              <w:pStyle w:val="ListParagraph"/>
+              <w:numPr>
+                <w:ilvl w:val="0"/>
+                <w:numId w:val="10"/>
+              </w:numPr>
+              <w:spacing w:after="160" w:line="259" w:lineRule="auto"/>
+              <w:rPr>
+                <w:rFonts w:ascii="Centaur" w:hAnsi="Centaur" w:cstheme="majorBidi"/>
+                <w:b/>
+                <w:bCs/>
+                <w:sz w:val="28"/>
+                <w:szCs w:val="28"/>
+              </w:rPr>
+            </w:pPr>
+            <w:r>
+              <w:rPr>
+                <w:rFonts w:ascii="Centaur" w:hAnsi="Centaur" w:cstheme="majorBidi"/>
+                <w:b/>
+                <w:bCs/>
+                <w:sz w:val="28"/>
+                <w:szCs w:val="28"/>
+              </w:rPr>
+              <w:t>Design</w:t>
+            </w:r>
+          </w:p>
+          <w:p>
+            <w:pPr>
+              <w:pStyle w:val="ListParagraph"/>
+              <w:numPr>
+                <w:ilvl w:val="2"/>
+                <w:numId w:val="3"/>
+              </w:numPr>
+              <w:spacing w:after="160" w:line="259" w:lineRule="auto"/>
+              <w:rPr>
+                <w:rFonts w:ascii="Centaur" w:hAnsi="Centaur" w:cstheme="majorBidi"/>
+                <w:sz w:val="24"/>
+                <w:szCs w:val="24"/>
+              </w:rPr>
+            </w:pPr>
+            <w:r>
+              <w:rPr>
+                <w:rFonts w:ascii="Centaur" w:hAnsi="Centaur" w:cstheme="majorBidi"/>
+                <w:b/>
+                <w:bCs/>
+                <w:color w:val="C00000"/>
+                <w:sz w:val="24"/>
+                <w:szCs w:val="24"/>
+              </w:rPr>
+              <w:t>Roles:</w:t>
+            </w:r>
+            <w:r>
+              <w:rPr>
+                <w:rFonts w:ascii="Centaur" w:hAnsi="Centaur" w:cstheme="majorBidi"/>
+                <w:color w:val="C00000"/>
+                <w:sz w:val="24"/>
+                <w:szCs w:val="24"/>
+              </w:rPr>
+              <w:t xml:space="preserve"> </w:t>
+            </w:r>
+            <w:r>
+              <w:rPr>
+                <w:rFonts w:ascii="Centaur" w:hAnsi="Centaur" w:cstheme="majorBidi"/>
+                <w:sz w:val="24"/>
+                <w:szCs w:val="24"/>
+              </w:rPr>
+              <w:t>System Architect</w:t>
+            </w:r>
+            <w:r>
+              <w:rPr>
+                <w:rFonts w:ascii="Centaur" w:hAnsi="Centaur" w:cstheme="majorBidi"/>
+                <w:sz w:val="24"/>
+                <w:szCs w:val="24"/>
+              </w:rPr>
+              <w:t xml:space="preserve">, </w:t>
+            </w:r>
+            <w:r>
+              <w:rPr>
+                <w:rFonts w:ascii="Centaur" w:hAnsi="Centaur" w:cstheme="majorBidi"/>
+                <w:sz w:val="24"/>
+                <w:szCs w:val="24"/>
+              </w:rPr>
+              <w:t>UX/UI Designer</w:t>
+            </w:r>
+          </w:p>
+          <w:p>
+            <w:pPr>
+              <w:pStyle w:val="ListParagraph"/>
+              <w:numPr>
+                <w:ilvl w:val="0"/>
+                <w:numId w:val="12"/>
+              </w:numPr>
+              <w:spacing w:after="160" w:line="259" w:lineRule="auto"/>
+              <w:rPr>
+                <w:rFonts w:ascii="Centaur" w:hAnsi="Centaur" w:cstheme="majorBidi"/>
+                <w:sz w:val="24"/>
+                <w:szCs w:val="24"/>
+              </w:rPr>
+            </w:pPr>
+            <w:r>
+              <w:rPr>
+                <w:rFonts w:ascii="Centaur" w:hAnsi="Centaur" w:cstheme="majorBidi"/>
+                <w:b/>
+                <w:bCs/>
+                <w:sz w:val="24"/>
+                <w:szCs w:val="24"/>
+              </w:rPr>
+              <w:t>System Architect</w:t>
+            </w:r>
+            <w:r>
+              <w:rPr>
+                <w:rFonts w:ascii="Centaur" w:hAnsi="Centaur" w:cstheme="majorBidi"/>
+                <w:b/>
+                <w:bCs/>
+                <w:sz w:val="24"/>
+                <w:szCs w:val="24"/>
+              </w:rPr>
+              <w:t>:</w:t>
+            </w:r>
+            <w:r>
+              <w:rPr>
+                <w:rFonts w:ascii="Centaur" w:hAnsi="Centaur" w:cstheme="majorBidi"/>
+                <w:sz w:val="24"/>
+                <w:szCs w:val="24"/>
+              </w:rPr>
+              <w:t xml:space="preserve"> </w:t>
+            </w:r>
+            <w:r>
+              <w:rPr>
+                <w:rFonts w:ascii="Centaur" w:hAnsi="Centaur" w:cstheme="majorBidi"/>
+                <w:sz w:val="24"/>
+                <w:szCs w:val="24"/>
+              </w:rPr>
+              <w:t>Designs the overall system architecture, including databases, servers, and software components</w:t>
+            </w:r>
+          </w:p>
+          <w:p>
+            <w:pPr>
+              <w:pStyle w:val="ListParagraph"/>
+              <w:spacing w:after="160" w:line="259" w:lineRule="auto"/>
+              <w:ind w:left="1440"/>
+              <w:rPr>
+                <w:rFonts w:ascii="Centaur" w:hAnsi="Centaur" w:cstheme="majorBidi"/>
+                <w:sz w:val="24"/>
+                <w:szCs w:val="24"/>
+              </w:rPr>
+            </w:pPr>
+          </w:p>
+          <w:p>
+            <w:pPr>
+              <w:pStyle w:val="ListParagraph"/>
+              <w:numPr>
+                <w:ilvl w:val="0"/>
+                <w:numId w:val="14"/>
+              </w:numPr>
+              <w:spacing w:after="160" w:line="259" w:lineRule="auto"/>
+              <w:rPr>
+                <w:rFonts w:ascii="Centaur" w:hAnsi="Centaur" w:cstheme="majorBidi"/>
+                <w:sz w:val="24"/>
+                <w:szCs w:val="24"/>
+              </w:rPr>
+            </w:pPr>
+            <w:r>
+              <w:rPr>
+                <w:rFonts w:ascii="Centaur" w:hAnsi="Centaur" w:cstheme="majorBidi"/>
+                <w:b/>
+                <w:bCs/>
+                <w:color w:val="196B24" w:themeColor="accent3"/>
+                <w:sz w:val="24"/>
+                <w:szCs w:val="24"/>
+              </w:rPr>
+              <w:t xml:space="preserve">Tools: </w:t>
+            </w:r>
+            <w:r>
+              <w:rPr>
+                <w:rFonts w:ascii="Centaur" w:hAnsi="Centaur" w:cstheme="majorBidi"/>
+                <w:sz w:val="24"/>
+                <w:szCs w:val="24"/>
+              </w:rPr>
+              <w:t>Lucid chart</w:t>
+            </w:r>
+            <w:r>
+              <w:rPr>
+                <w:rFonts w:ascii="Centaur" w:hAnsi="Centaur" w:cstheme="majorBidi"/>
+                <w:sz w:val="24"/>
+                <w:szCs w:val="24"/>
+              </w:rPr>
+              <w:t xml:space="preserve">, </w:t>
+            </w:r>
+            <w:r>
+              <w:rPr>
+                <w:rFonts w:ascii="Centaur" w:hAnsi="Centaur" w:cstheme="majorBidi"/>
+                <w:sz w:val="24"/>
+                <w:szCs w:val="24"/>
+              </w:rPr>
+              <w:t xml:space="preserve">star </w:t>
+            </w:r>
+            <w:r>
+              <w:rPr>
+                <w:rFonts w:ascii="Centaur" w:hAnsi="Centaur" w:cstheme="majorBidi"/>
+                <w:sz w:val="24"/>
+                <w:szCs w:val="24"/>
+              </w:rPr>
+              <w:t>UML</w:t>
+            </w:r>
+          </w:p>
+          <w:p>
+            <w:pPr>
+              <w:pStyle w:val="ListParagraph"/>
+              <w:ind w:left="2160"/>
+              <w:rPr>
+                <w:rFonts w:ascii="Centaur" w:hAnsi="Centaur" w:cstheme="majorBidi"/>
+                <w:sz w:val="24"/>
+                <w:szCs w:val="24"/>
+              </w:rPr>
+            </w:pPr>
+          </w:p>
+          <w:p>
+            <w:pPr>
+              <w:pStyle w:val="ListParagraph"/>
+              <w:numPr>
+                <w:ilvl w:val="0"/>
+                <w:numId w:val="12"/>
+              </w:numPr>
+              <w:spacing w:after="160" w:line="259" w:lineRule="auto"/>
+              <w:rPr>
+                <w:rFonts w:ascii="Centaur" w:hAnsi="Centaur" w:cstheme="majorBidi"/>
+                <w:sz w:val="24"/>
+                <w:szCs w:val="24"/>
+              </w:rPr>
+            </w:pPr>
+            <w:r>
+              <w:rPr>
+                <w:rFonts w:ascii="Centaur" w:hAnsi="Centaur" w:cstheme="majorBidi"/>
+                <w:b/>
+                <w:bCs/>
+                <w:sz w:val="24"/>
+                <w:szCs w:val="24"/>
+              </w:rPr>
+              <w:t>UX/UI Designer</w:t>
+            </w:r>
+            <w:r>
+              <w:rPr>
+                <w:rFonts w:ascii="Centaur" w:hAnsi="Centaur" w:cstheme="majorBidi"/>
+                <w:b/>
+                <w:bCs/>
+                <w:sz w:val="24"/>
+                <w:szCs w:val="24"/>
+              </w:rPr>
+              <w:t>:</w:t>
+            </w:r>
+            <w:r>
+              <w:rPr>
+                <w:rFonts w:ascii="Centaur" w:hAnsi="Centaur" w:cstheme="majorBidi"/>
+                <w:sz w:val="24"/>
+                <w:szCs w:val="24"/>
+              </w:rPr>
+              <w:t xml:space="preserve"> </w:t>
+            </w:r>
+            <w:r>
+              <w:rPr>
+                <w:rFonts w:ascii="Centaur" w:hAnsi="Centaur" w:cstheme="majorBidi"/>
+                <w:sz w:val="24"/>
+                <w:szCs w:val="24"/>
+              </w:rPr>
+              <w:t>Designs the user experience (UX) and user interface (UI) of the software, ensuring it is intuitive and visually appealing</w:t>
+            </w:r>
+          </w:p>
+          <w:p>
+            <w:pPr>
+              <w:pStyle w:val="ListParagraph"/>
+              <w:spacing w:after="160" w:line="259" w:lineRule="auto"/>
+              <w:ind w:left="1440"/>
+              <w:rPr>
+                <w:rFonts w:ascii="Centaur" w:hAnsi="Centaur" w:cstheme="majorBidi"/>
+                <w:sz w:val="24"/>
+                <w:szCs w:val="24"/>
+              </w:rPr>
+            </w:pPr>
+          </w:p>
+          <w:p>
+            <w:pPr>
+              <w:pStyle w:val="ListParagraph"/>
+              <w:numPr>
+                <w:ilvl w:val="0"/>
+                <w:numId w:val="14"/>
+              </w:numPr>
+              <w:spacing w:after="160" w:line="259" w:lineRule="auto"/>
+              <w:rPr>
+                <w:rFonts w:ascii="Centaur" w:hAnsi="Centaur" w:cstheme="majorBidi"/>
+                <w:sz w:val="24"/>
+                <w:szCs w:val="24"/>
+              </w:rPr>
+            </w:pPr>
+            <w:r>
+              <w:rPr>
+                <w:rFonts w:ascii="Centaur" w:hAnsi="Centaur" w:cstheme="majorBidi"/>
+                <w:b/>
+                <w:bCs/>
+                <w:color w:val="196B24" w:themeColor="accent3"/>
+                <w:sz w:val="24"/>
+                <w:szCs w:val="24"/>
+              </w:rPr>
+              <w:t xml:space="preserve">Tools: </w:t>
+            </w:r>
+            <w:r>
+              <w:rPr>
+                <w:rFonts w:ascii="Centaur" w:hAnsi="Centaur" w:cstheme="majorBidi"/>
+                <w:sz w:val="24"/>
+                <w:szCs w:val="24"/>
+              </w:rPr>
+              <w:t>Figma, Adobe XD</w:t>
+            </w:r>
+            <w:r>
+              <w:rPr>
+                <w:rFonts w:ascii="Centaur" w:hAnsi="Centaur" w:cstheme="majorBidi"/>
+                <w:sz w:val="24"/>
+                <w:szCs w:val="24"/>
+              </w:rPr>
+              <w:t xml:space="preserve">, Adobe </w:t>
+            </w:r>
+            <w:r>
+              <w:rPr>
+                <w:rFonts w:ascii="Centaur" w:hAnsi="Centaur" w:cstheme="majorBidi"/>
+                <w:sz w:val="24"/>
+                <w:szCs w:val="24"/>
+              </w:rPr>
+              <w:t>Photoshop, Canva</w:t>
+            </w:r>
+          </w:p>
+          <w:p>
+            <w:pPr>
+              <w:rPr>
+                <w:rFonts w:ascii="Centaur" w:hAnsi="Centaur" w:cstheme="majorBidi"/>
+                <w:b/>
+                <w:bCs/>
+                <w:sz w:val="24"/>
+                <w:szCs w:val="24"/>
+              </w:rPr>
+            </w:pPr>
+          </w:p>
+          <w:p>
+            <w:pPr>
+              <w:pStyle w:val="ListParagraph"/>
+              <w:numPr>
+                <w:ilvl w:val="0"/>
+                <w:numId w:val="10"/>
+              </w:numPr>
+              <w:spacing w:after="160" w:line="259" w:lineRule="auto"/>
+              <w:rPr>
+                <w:rFonts w:ascii="Centaur" w:hAnsi="Centaur" w:cstheme="majorBidi"/>
+                <w:b/>
+                <w:bCs/>
+                <w:sz w:val="28"/>
+                <w:szCs w:val="28"/>
+              </w:rPr>
+            </w:pPr>
+            <w:r>
+              <w:rPr>
+                <w:rFonts w:ascii="Centaur" w:hAnsi="Centaur" w:cstheme="majorBidi"/>
+                <w:b/>
+                <w:bCs/>
+                <w:sz w:val="28"/>
+                <w:szCs w:val="28"/>
+              </w:rPr>
+              <w:t>Development</w:t>
+            </w:r>
+          </w:p>
+          <w:p>
+            <w:pPr>
+              <w:pStyle w:val="ListParagraph"/>
+              <w:numPr>
+                <w:ilvl w:val="2"/>
+                <w:numId w:val="3"/>
+              </w:numPr>
+              <w:spacing w:after="160" w:line="259" w:lineRule="auto"/>
+              <w:rPr>
+                <w:rFonts w:ascii="Centaur" w:hAnsi="Centaur" w:cstheme="majorBidi"/>
+                <w:sz w:val="24"/>
+                <w:szCs w:val="24"/>
+              </w:rPr>
+            </w:pPr>
+            <w:r>
+              <w:rPr>
+                <w:rFonts w:ascii="Centaur" w:hAnsi="Centaur" w:cstheme="majorBidi"/>
+                <w:b/>
+                <w:bCs/>
+                <w:color w:val="C00000"/>
+                <w:sz w:val="24"/>
+                <w:szCs w:val="24"/>
+              </w:rPr>
+              <w:t>Roles:</w:t>
+            </w:r>
+            <w:r>
+              <w:rPr>
+                <w:rFonts w:ascii="Centaur" w:hAnsi="Centaur" w:cstheme="majorBidi"/>
+                <w:color w:val="C00000"/>
+                <w:sz w:val="24"/>
+                <w:szCs w:val="24"/>
+              </w:rPr>
+              <w:t xml:space="preserve"> </w:t>
+            </w:r>
+            <w:r>
+              <w:rPr>
+                <w:rFonts w:ascii="Centaur" w:hAnsi="Centaur" w:cstheme="majorBidi"/>
+                <w:sz w:val="24"/>
+                <w:szCs w:val="24"/>
+              </w:rPr>
+              <w:t>Front-end Developer</w:t>
+            </w:r>
+            <w:r>
+              <w:rPr>
+                <w:rFonts w:ascii="Centaur" w:hAnsi="Centaur" w:cstheme="majorBidi"/>
+                <w:sz w:val="24"/>
+                <w:szCs w:val="24"/>
+              </w:rPr>
+              <w:t xml:space="preserve">, </w:t>
+            </w:r>
+            <w:r>
+              <w:rPr>
+                <w:rFonts w:ascii="Centaur" w:hAnsi="Centaur" w:cstheme="majorBidi"/>
+                <w:sz w:val="24"/>
+                <w:szCs w:val="24"/>
+              </w:rPr>
+              <w:t>Back-end Developer</w:t>
+            </w:r>
+          </w:p>
+          <w:p>
+            <w:pPr>
+              <w:pStyle w:val="ListParagraph"/>
+              <w:numPr>
+                <w:ilvl w:val="0"/>
+                <w:numId w:val="12"/>
+              </w:numPr>
+              <w:spacing w:after="160" w:line="259" w:lineRule="auto"/>
+              <w:rPr>
+                <w:rFonts w:ascii="Centaur" w:hAnsi="Centaur" w:cstheme="majorBidi"/>
+                <w:sz w:val="24"/>
+                <w:szCs w:val="24"/>
+              </w:rPr>
+            </w:pPr>
+            <w:r>
+              <w:rPr>
+                <w:rFonts w:ascii="Centaur" w:hAnsi="Centaur" w:cstheme="majorBidi"/>
+                <w:b/>
+                <w:bCs/>
+                <w:sz w:val="24"/>
+                <w:szCs w:val="24"/>
+              </w:rPr>
+              <w:t>Front-end Developer</w:t>
+            </w:r>
+            <w:r>
+              <w:rPr>
+                <w:rFonts w:ascii="Centaur" w:hAnsi="Centaur" w:cstheme="majorBidi"/>
+                <w:b/>
+                <w:bCs/>
+                <w:sz w:val="24"/>
+                <w:szCs w:val="24"/>
+              </w:rPr>
+              <w:t>:</w:t>
+            </w:r>
+            <w:r>
+              <w:rPr>
+                <w:rFonts w:ascii="Centaur" w:hAnsi="Centaur" w:cstheme="majorBidi"/>
+                <w:sz w:val="24"/>
+                <w:szCs w:val="24"/>
+              </w:rPr>
+              <w:t xml:space="preserve"> </w:t>
+            </w:r>
+            <w:r>
+              <w:rPr>
+                <w:rFonts w:ascii="Centaur" w:hAnsi="Centaur" w:cstheme="majorBidi"/>
+                <w:sz w:val="24"/>
+                <w:szCs w:val="24"/>
+              </w:rPr>
+              <w:t>Develops user interfaces</w:t>
+            </w:r>
+          </w:p>
+          <w:p>
+            <w:pPr>
+              <w:pStyle w:val="ListParagraph"/>
+              <w:spacing w:after="160" w:line="259" w:lineRule="auto"/>
+              <w:ind w:left="1440"/>
+              <w:rPr>
+                <w:rFonts w:ascii="Centaur" w:hAnsi="Centaur" w:cstheme="majorBidi"/>
+                <w:sz w:val="24"/>
+                <w:szCs w:val="24"/>
+              </w:rPr>
+            </w:pPr>
+          </w:p>
+          <w:p>
+            <w:pPr>
+              <w:pStyle w:val="ListParagraph"/>
+              <w:numPr>
+                <w:ilvl w:val="0"/>
+                <w:numId w:val="14"/>
+              </w:numPr>
+              <w:spacing w:after="160" w:line="259" w:lineRule="auto"/>
+              <w:rPr>
+                <w:rFonts w:ascii="Centaur" w:hAnsi="Centaur" w:cstheme="majorBidi"/>
+                <w:sz w:val="24"/>
+                <w:szCs w:val="24"/>
+              </w:rPr>
+            </w:pPr>
+            <w:r>
+              <w:rPr>
+                <w:rFonts w:ascii="Centaur" w:hAnsi="Centaur" w:cstheme="majorBidi"/>
+                <w:b/>
+                <w:bCs/>
+                <w:color w:val="196B24" w:themeColor="accent3"/>
+                <w:sz w:val="24"/>
+                <w:szCs w:val="24"/>
+              </w:rPr>
+              <w:t xml:space="preserve">Tools: </w:t>
+            </w:r>
+            <w:r>
+              <w:rPr>
+                <w:rFonts w:ascii="Centaur" w:hAnsi="Centaur" w:cstheme="majorBidi"/>
+                <w:sz w:val="24"/>
+                <w:szCs w:val="24"/>
+              </w:rPr>
+              <w:t>React.js, Angular, VS Code, Git</w:t>
+            </w:r>
+          </w:p>
+          <w:p>
+            <w:pPr>
+              <w:pStyle w:val="ListParagraph"/>
+              <w:spacing w:after="160" w:line="259" w:lineRule="auto"/>
+              <w:ind w:left="2160"/>
+              <w:rPr>
+                <w:rFonts w:ascii="Centaur" w:hAnsi="Centaur" w:cstheme="majorBidi"/>
+                <w:sz w:val="24"/>
+                <w:szCs w:val="24"/>
+              </w:rPr>
+            </w:pPr>
+          </w:p>
+          <w:p>
+            <w:pPr>
+              <w:pStyle w:val="ListParagraph"/>
+              <w:numPr>
+                <w:ilvl w:val="0"/>
+                <w:numId w:val="12"/>
+              </w:numPr>
+              <w:spacing w:after="160" w:line="259" w:lineRule="auto"/>
+              <w:rPr>
+                <w:rFonts w:ascii="Centaur" w:hAnsi="Centaur" w:cstheme="majorBidi"/>
+                <w:sz w:val="24"/>
+                <w:szCs w:val="24"/>
+              </w:rPr>
+            </w:pPr>
+            <w:r>
+              <w:rPr>
+                <w:rFonts w:ascii="Centaur" w:hAnsi="Centaur" w:cstheme="majorBidi"/>
+                <w:b/>
+                <w:bCs/>
+                <w:sz w:val="24"/>
+                <w:szCs w:val="24"/>
+              </w:rPr>
+              <w:t>Back-end Developer</w:t>
+            </w:r>
+            <w:r>
+              <w:rPr>
+                <w:rFonts w:ascii="Centaur" w:hAnsi="Centaur" w:cstheme="majorBidi"/>
+                <w:b/>
+                <w:bCs/>
+                <w:sz w:val="24"/>
+                <w:szCs w:val="24"/>
+              </w:rPr>
+              <w:t>:</w:t>
+            </w:r>
+            <w:r>
+              <w:rPr>
+                <w:rFonts w:ascii="Centaur" w:hAnsi="Centaur" w:cstheme="majorBidi"/>
+                <w:sz w:val="24"/>
+                <w:szCs w:val="24"/>
+              </w:rPr>
+              <w:t xml:space="preserve"> </w:t>
+            </w:r>
+            <w:r>
+              <w:rPr>
+                <w:rFonts w:ascii="Centaur" w:hAnsi="Centaur" w:cstheme="majorBidi"/>
+                <w:sz w:val="24"/>
+                <w:szCs w:val="24"/>
+              </w:rPr>
+              <w:t>Develops server-side applications</w:t>
+            </w:r>
+          </w:p>
+          <w:p>
+            <w:pPr>
+              <w:pStyle w:val="ListParagraph"/>
+              <w:spacing w:after="160" w:line="259" w:lineRule="auto"/>
+              <w:ind w:left="1440"/>
+              <w:rPr>
+                <w:rFonts w:ascii="Centaur" w:hAnsi="Centaur" w:cstheme="majorBidi"/>
+                <w:sz w:val="24"/>
+                <w:szCs w:val="24"/>
+              </w:rPr>
+            </w:pPr>
+          </w:p>
+          <w:p>
+            <w:pPr>
+              <w:pStyle w:val="ListParagraph"/>
+              <w:numPr>
+                <w:ilvl w:val="0"/>
+                <w:numId w:val="14"/>
+              </w:numPr>
+              <w:spacing w:after="160" w:line="259" w:lineRule="auto"/>
+              <w:rPr>
+                <w:rFonts w:ascii="Centaur" w:hAnsi="Centaur" w:cstheme="majorBidi"/>
+                <w:sz w:val="24"/>
+                <w:szCs w:val="24"/>
+              </w:rPr>
+            </w:pPr>
+            <w:r>
+              <w:rPr>
+                <w:rFonts w:ascii="Centaur" w:hAnsi="Centaur" w:cstheme="majorBidi"/>
+                <w:b/>
+                <w:bCs/>
+                <w:color w:val="196B24" w:themeColor="accent3"/>
+                <w:sz w:val="24"/>
+                <w:szCs w:val="24"/>
+              </w:rPr>
+              <w:t xml:space="preserve">Tools: </w:t>
+            </w:r>
+            <w:r>
+              <w:rPr>
+                <w:rFonts w:ascii="Centaur" w:hAnsi="Centaur" w:cstheme="majorBidi"/>
+                <w:sz w:val="24"/>
+                <w:szCs w:val="24"/>
+              </w:rPr>
+              <w:t>Node.js, Python, Java, MySQL, Git</w:t>
+            </w:r>
+            <w:r>
+              <w:rPr>
+                <w:rFonts w:ascii="Centaur" w:hAnsi="Centaur" w:cstheme="majorBidi"/>
+                <w:sz w:val="24"/>
+                <w:szCs w:val="24"/>
+              </w:rPr>
+              <w:t xml:space="preserve">, </w:t>
+            </w:r>
+            <w:r>
+              <w:rPr>
+                <w:rFonts w:ascii="Centaur" w:hAnsi="Centaur" w:cstheme="majorBidi"/>
+                <w:sz w:val="24"/>
+                <w:szCs w:val="24"/>
+              </w:rPr>
+              <w:t>Docker</w:t>
+            </w:r>
+          </w:p>
+          <w:p>
+            <w:pPr>
+              <w:pStyle w:val="ListParagraph"/>
+              <w:numPr>
+                <w:ilvl w:val="0"/>
+                <w:numId w:val="10"/>
+              </w:numPr>
+              <w:spacing w:after="160" w:line="259" w:lineRule="auto"/>
+              <w:rPr>
+                <w:rFonts w:ascii="Centaur" w:hAnsi="Centaur" w:cstheme="majorBidi"/>
+                <w:b/>
+                <w:bCs/>
+                <w:sz w:val="28"/>
+                <w:szCs w:val="28"/>
+              </w:rPr>
+            </w:pPr>
+            <w:r>
+              <w:rPr>
+                <w:rFonts w:ascii="Centaur" w:hAnsi="Centaur" w:cstheme="majorBidi"/>
+                <w:b/>
+                <w:bCs/>
+                <w:sz w:val="28"/>
+                <w:szCs w:val="28"/>
+              </w:rPr>
+              <w:lastRenderedPageBreak/>
+              <w:t>Testing</w:t>
+            </w:r>
+          </w:p>
+          <w:p>
+            <w:pPr>
+              <w:pStyle w:val="ListParagraph"/>
+              <w:numPr>
+                <w:ilvl w:val="2"/>
+                <w:numId w:val="3"/>
+              </w:numPr>
+              <w:spacing w:after="160" w:line="259" w:lineRule="auto"/>
+              <w:rPr>
+                <w:rFonts w:ascii="Centaur" w:hAnsi="Centaur" w:cstheme="majorBidi"/>
+                <w:sz w:val="24"/>
+                <w:szCs w:val="24"/>
+              </w:rPr>
+            </w:pPr>
+            <w:r>
+              <w:rPr>
+                <w:rFonts w:ascii="Centaur" w:hAnsi="Centaur" w:cstheme="majorBidi"/>
+                <w:b/>
+                <w:bCs/>
+                <w:color w:val="C00000"/>
+                <w:sz w:val="24"/>
+                <w:szCs w:val="24"/>
+              </w:rPr>
+              <w:t>Roles:</w:t>
+            </w:r>
+            <w:r>
+              <w:rPr>
+                <w:rFonts w:ascii="Centaur" w:hAnsi="Centaur" w:cstheme="majorBidi"/>
+                <w:color w:val="C00000"/>
+                <w:sz w:val="24"/>
+                <w:szCs w:val="24"/>
+              </w:rPr>
+              <w:t xml:space="preserve"> </w:t>
+            </w:r>
+            <w:r>
+              <w:rPr>
+                <w:rFonts w:ascii="Centaur" w:hAnsi="Centaur" w:cstheme="majorBidi"/>
+                <w:sz w:val="24"/>
+                <w:szCs w:val="24"/>
+              </w:rPr>
+              <w:t>Solutions Architect</w:t>
+            </w:r>
+            <w:r>
+              <w:rPr>
+                <w:rFonts w:ascii="Centaur" w:hAnsi="Centaur" w:cstheme="majorBidi"/>
+                <w:sz w:val="24"/>
+                <w:szCs w:val="24"/>
+              </w:rPr>
+              <w:t xml:space="preserve">, </w:t>
+            </w:r>
+            <w:r>
+              <w:rPr>
+                <w:rFonts w:ascii="Centaur" w:hAnsi="Centaur" w:cstheme="majorBidi"/>
+                <w:sz w:val="24"/>
+                <w:szCs w:val="24"/>
+              </w:rPr>
+              <w:t>QA Engineer</w:t>
+            </w:r>
+            <w:r>
+              <w:rPr>
+                <w:rFonts w:ascii="Centaur" w:hAnsi="Centaur" w:cstheme="majorBidi"/>
+                <w:sz w:val="24"/>
+                <w:szCs w:val="24"/>
+              </w:rPr>
+              <w:t xml:space="preserve">, </w:t>
+            </w:r>
+            <w:r>
+              <w:rPr>
+                <w:rFonts w:ascii="Centaur" w:hAnsi="Centaur" w:cstheme="majorBidi"/>
+                <w:sz w:val="24"/>
+                <w:szCs w:val="24"/>
+              </w:rPr>
+              <w:t>Tester</w:t>
+            </w:r>
+            <w:r>
+              <w:rPr>
+                <w:rFonts w:ascii="Centaur" w:hAnsi="Centaur" w:cstheme="majorBidi"/>
+                <w:sz w:val="24"/>
+                <w:szCs w:val="24"/>
+              </w:rPr>
+              <w:t xml:space="preserve">, </w:t>
+            </w:r>
+            <w:r>
+              <w:rPr>
+                <w:rFonts w:ascii="Centaur" w:hAnsi="Centaur" w:cstheme="majorBidi"/>
+                <w:sz w:val="24"/>
+                <w:szCs w:val="24"/>
+              </w:rPr>
+              <w:t>DevOps</w:t>
+            </w:r>
+          </w:p>
+          <w:p>
+            <w:pPr>
+              <w:pStyle w:val="ListParagraph"/>
+              <w:numPr>
+                <w:ilvl w:val="0"/>
+                <w:numId w:val="12"/>
+              </w:numPr>
+              <w:spacing w:after="160" w:line="259" w:lineRule="auto"/>
+              <w:rPr>
+                <w:rFonts w:ascii="Centaur" w:hAnsi="Centaur" w:cstheme="majorBidi"/>
+                <w:sz w:val="24"/>
+                <w:szCs w:val="24"/>
+              </w:rPr>
+            </w:pPr>
+            <w:r>
+              <w:rPr>
+                <w:rFonts w:ascii="Centaur" w:hAnsi="Centaur" w:cstheme="majorBidi"/>
+                <w:b/>
+                <w:bCs/>
+                <w:sz w:val="24"/>
+                <w:szCs w:val="24"/>
+              </w:rPr>
+              <w:t>Solutions Architect</w:t>
+            </w:r>
+            <w:r>
+              <w:rPr>
+                <w:rFonts w:ascii="Centaur" w:hAnsi="Centaur" w:cstheme="majorBidi"/>
+                <w:b/>
+                <w:bCs/>
+                <w:sz w:val="24"/>
+                <w:szCs w:val="24"/>
+              </w:rPr>
+              <w:t>:</w:t>
+            </w:r>
+            <w:r>
+              <w:rPr>
+                <w:rFonts w:ascii="Centaur" w:hAnsi="Centaur" w:cstheme="majorBidi"/>
+                <w:sz w:val="24"/>
+                <w:szCs w:val="24"/>
+              </w:rPr>
+              <w:t xml:space="preserve"> </w:t>
+            </w:r>
+            <w:r>
+              <w:rPr>
+                <w:rFonts w:ascii="Centaur" w:hAnsi="Centaur" w:cstheme="majorBidi"/>
+                <w:sz w:val="24"/>
+                <w:szCs w:val="24"/>
+              </w:rPr>
+              <w:t>Ensures system architecture matches business requirements</w:t>
+            </w:r>
+          </w:p>
+          <w:p>
+            <w:pPr>
+              <w:pStyle w:val="ListParagraph"/>
+              <w:ind w:left="2160"/>
+              <w:rPr>
+                <w:rFonts w:ascii="Centaur" w:hAnsi="Centaur" w:cstheme="majorBidi"/>
+                <w:sz w:val="24"/>
+                <w:szCs w:val="24"/>
+              </w:rPr>
+            </w:pPr>
+          </w:p>
+          <w:p>
+            <w:pPr>
+              <w:pStyle w:val="ListParagraph"/>
+              <w:ind w:left="2160"/>
+              <w:rPr>
+                <w:rFonts w:ascii="Centaur" w:hAnsi="Centaur" w:cstheme="majorBidi"/>
+                <w:sz w:val="24"/>
+                <w:szCs w:val="24"/>
+              </w:rPr>
+            </w:pPr>
+          </w:p>
+          <w:p>
+            <w:pPr>
+              <w:pStyle w:val="ListParagraph"/>
+              <w:numPr>
+                <w:ilvl w:val="0"/>
+                <w:numId w:val="12"/>
+              </w:numPr>
+              <w:spacing w:after="160" w:line="259" w:lineRule="auto"/>
+              <w:rPr>
+                <w:rFonts w:ascii="Centaur" w:hAnsi="Centaur" w:cstheme="majorBidi"/>
+                <w:sz w:val="24"/>
+                <w:szCs w:val="24"/>
+              </w:rPr>
+            </w:pPr>
+            <w:r>
+              <w:rPr>
+                <w:rFonts w:ascii="Centaur" w:hAnsi="Centaur" w:cstheme="majorBidi"/>
+                <w:b/>
+                <w:bCs/>
+                <w:sz w:val="24"/>
+                <w:szCs w:val="24"/>
+              </w:rPr>
+              <w:t>QA Engineer</w:t>
+            </w:r>
+            <w:r>
+              <w:rPr>
+                <w:rFonts w:ascii="Centaur" w:hAnsi="Centaur" w:cstheme="majorBidi"/>
+                <w:b/>
+                <w:bCs/>
+                <w:sz w:val="24"/>
+                <w:szCs w:val="24"/>
+              </w:rPr>
+              <w:t>:</w:t>
+            </w:r>
+            <w:r>
+              <w:rPr>
+                <w:rFonts w:ascii="Centaur" w:hAnsi="Centaur" w:cstheme="majorBidi"/>
+                <w:sz w:val="24"/>
+                <w:szCs w:val="24"/>
+              </w:rPr>
+              <w:t xml:space="preserve"> </w:t>
+            </w:r>
+            <w:r>
+              <w:rPr>
+                <w:rFonts w:ascii="Centaur" w:hAnsi="Centaur" w:cstheme="majorBidi"/>
+                <w:sz w:val="24"/>
+                <w:szCs w:val="24"/>
+              </w:rPr>
+              <w:t>Designs test cases and performs automated tests</w:t>
+            </w:r>
+          </w:p>
+          <w:p>
+            <w:pPr>
+              <w:rPr>
+                <w:rFonts w:ascii="Centaur" w:hAnsi="Centaur" w:cstheme="majorBidi"/>
+                <w:sz w:val="24"/>
+                <w:szCs w:val="24"/>
+              </w:rPr>
+            </w:pPr>
+          </w:p>
+          <w:p>
+            <w:pPr>
+              <w:pStyle w:val="ListParagraph"/>
+              <w:numPr>
+                <w:ilvl w:val="0"/>
+                <w:numId w:val="14"/>
+              </w:numPr>
+              <w:spacing w:after="160" w:line="259" w:lineRule="auto"/>
+              <w:rPr>
+                <w:rFonts w:ascii="Centaur" w:hAnsi="Centaur" w:cstheme="majorBidi"/>
+                <w:sz w:val="24"/>
+                <w:szCs w:val="24"/>
+              </w:rPr>
+            </w:pPr>
+            <w:r>
+              <w:rPr>
+                <w:rFonts w:ascii="Centaur" w:hAnsi="Centaur" w:cstheme="majorBidi"/>
+                <w:b/>
+                <w:bCs/>
+                <w:color w:val="196B24" w:themeColor="accent3"/>
+                <w:sz w:val="24"/>
+                <w:szCs w:val="24"/>
+              </w:rPr>
+              <w:t xml:space="preserve">Tools: </w:t>
+            </w:r>
+            <w:r>
+              <w:rPr>
+                <w:rFonts w:ascii="Centaur" w:hAnsi="Centaur" w:cstheme="majorBidi"/>
+                <w:sz w:val="24"/>
+                <w:szCs w:val="24"/>
+              </w:rPr>
+              <w:t>Selenium</w:t>
+            </w:r>
+          </w:p>
+          <w:p>
+            <w:pPr>
+              <w:pStyle w:val="ListParagraph"/>
+              <w:spacing w:after="160" w:line="259" w:lineRule="auto"/>
+              <w:ind w:left="2160"/>
+              <w:rPr>
+                <w:rFonts w:ascii="Centaur" w:hAnsi="Centaur" w:cstheme="majorBidi"/>
+                <w:sz w:val="24"/>
+                <w:szCs w:val="24"/>
+              </w:rPr>
+            </w:pPr>
+          </w:p>
+          <w:p>
+            <w:pPr>
+              <w:pStyle w:val="ListParagraph"/>
+              <w:numPr>
+                <w:ilvl w:val="0"/>
+                <w:numId w:val="12"/>
+              </w:numPr>
+              <w:spacing w:after="160" w:line="259" w:lineRule="auto"/>
+              <w:rPr>
+                <w:rFonts w:ascii="Centaur" w:hAnsi="Centaur" w:cstheme="majorBidi"/>
+                <w:sz w:val="24"/>
+                <w:szCs w:val="24"/>
+              </w:rPr>
+            </w:pPr>
+            <w:r>
+              <w:rPr>
+                <w:rFonts w:ascii="Centaur" w:hAnsi="Centaur" w:cstheme="majorBidi"/>
+                <w:b/>
+                <w:bCs/>
+                <w:sz w:val="24"/>
+                <w:szCs w:val="24"/>
+              </w:rPr>
+              <w:t>Tester</w:t>
+            </w:r>
+            <w:r>
+              <w:rPr>
+                <w:rFonts w:ascii="Centaur" w:hAnsi="Centaur" w:cstheme="majorBidi"/>
+                <w:b/>
+                <w:bCs/>
+                <w:sz w:val="24"/>
+                <w:szCs w:val="24"/>
+              </w:rPr>
+              <w:t>:</w:t>
+            </w:r>
+            <w:r>
+              <w:rPr>
+                <w:rFonts w:ascii="Centaur" w:hAnsi="Centaur" w:cstheme="majorBidi"/>
+                <w:sz w:val="24"/>
+                <w:szCs w:val="24"/>
+              </w:rPr>
+              <w:t xml:space="preserve"> </w:t>
+            </w:r>
+            <w:r>
+              <w:rPr>
+                <w:rFonts w:ascii="Centaur" w:hAnsi="Centaur" w:cstheme="majorBidi"/>
+                <w:sz w:val="24"/>
+                <w:szCs w:val="24"/>
+              </w:rPr>
+              <w:t>Executes manual and automated tests</w:t>
+            </w:r>
+          </w:p>
+          <w:p>
+            <w:pPr>
+              <w:pStyle w:val="ListParagraph"/>
+              <w:spacing w:after="160" w:line="259" w:lineRule="auto"/>
+              <w:ind w:left="1440"/>
+              <w:rPr>
+                <w:rFonts w:ascii="Centaur" w:hAnsi="Centaur" w:cstheme="majorBidi"/>
+                <w:sz w:val="24"/>
+                <w:szCs w:val="24"/>
+              </w:rPr>
+            </w:pPr>
+          </w:p>
+          <w:p>
+            <w:pPr>
+              <w:pStyle w:val="ListParagraph"/>
+              <w:numPr>
+                <w:ilvl w:val="0"/>
+                <w:numId w:val="14"/>
+              </w:numPr>
+              <w:spacing w:after="160" w:line="259" w:lineRule="auto"/>
+              <w:rPr>
+                <w:rFonts w:ascii="Centaur" w:hAnsi="Centaur" w:cstheme="majorBidi"/>
+                <w:sz w:val="24"/>
+                <w:szCs w:val="24"/>
+              </w:rPr>
+            </w:pPr>
+            <w:r>
+              <w:rPr>
+                <w:rFonts w:ascii="Centaur" w:hAnsi="Centaur" w:cstheme="majorBidi"/>
+                <w:b/>
+                <w:bCs/>
+                <w:color w:val="196B24" w:themeColor="accent3"/>
+                <w:sz w:val="24"/>
+                <w:szCs w:val="24"/>
+              </w:rPr>
+              <w:t xml:space="preserve">Tools: </w:t>
+            </w:r>
+            <w:r>
+              <w:rPr>
+                <w:rFonts w:ascii="Centaur" w:hAnsi="Centaur" w:cstheme="majorBidi"/>
+                <w:sz w:val="24"/>
+                <w:szCs w:val="24"/>
+              </w:rPr>
+              <w:t>Postman</w:t>
+            </w:r>
+          </w:p>
+          <w:p>
+            <w:pPr>
+              <w:rPr>
+                <w:rFonts w:ascii="Centaur" w:hAnsi="Centaur" w:cstheme="majorBidi"/>
+                <w:b/>
+                <w:bCs/>
+                <w:sz w:val="24"/>
+                <w:szCs w:val="24"/>
+              </w:rPr>
+            </w:pPr>
+          </w:p>
+          <w:p>
+            <w:pPr>
+              <w:pStyle w:val="ListParagraph"/>
+              <w:numPr>
+                <w:ilvl w:val="0"/>
+                <w:numId w:val="12"/>
+              </w:numPr>
+              <w:spacing w:after="160" w:line="259" w:lineRule="auto"/>
+              <w:rPr>
+                <w:rFonts w:ascii="Centaur" w:hAnsi="Centaur" w:cstheme="majorBidi"/>
+                <w:sz w:val="24"/>
+                <w:szCs w:val="24"/>
+              </w:rPr>
+            </w:pPr>
+            <w:r>
+              <w:rPr>
+                <w:rFonts w:ascii="Centaur" w:hAnsi="Centaur" w:cstheme="majorBidi"/>
+                <w:b/>
+                <w:bCs/>
+                <w:sz w:val="24"/>
+                <w:szCs w:val="24"/>
+              </w:rPr>
+              <w:t>DevOps</w:t>
+            </w:r>
+            <w:r>
+              <w:rPr>
+                <w:rFonts w:ascii="Centaur" w:hAnsi="Centaur" w:cstheme="majorBidi"/>
+                <w:b/>
+                <w:bCs/>
+                <w:sz w:val="24"/>
+                <w:szCs w:val="24"/>
+              </w:rPr>
+              <w:t>:</w:t>
+            </w:r>
+            <w:r>
+              <w:rPr>
+                <w:rFonts w:ascii="Centaur" w:hAnsi="Centaur" w:cstheme="majorBidi"/>
+                <w:sz w:val="24"/>
+                <w:szCs w:val="24"/>
+              </w:rPr>
+              <w:t xml:space="preserve"> </w:t>
+            </w:r>
+            <w:r>
+              <w:rPr>
+                <w:rFonts w:ascii="Centaur" w:hAnsi="Centaur" w:cstheme="majorBidi"/>
+                <w:sz w:val="24"/>
+                <w:szCs w:val="24"/>
+              </w:rPr>
+              <w:t>Automates testing in CI/CD pipeline</w:t>
+            </w:r>
+            <w:r>
+              <w:rPr>
+                <w:rFonts w:ascii="Centaur" w:hAnsi="Centaur" w:cstheme="majorBidi"/>
+                <w:sz w:val="24"/>
+                <w:szCs w:val="24"/>
+              </w:rPr>
+              <w:tab/>
+            </w:r>
+          </w:p>
+          <w:p>
+            <w:pPr>
+              <w:pStyle w:val="ListParagraph"/>
+              <w:spacing w:after="160" w:line="259" w:lineRule="auto"/>
+              <w:ind w:left="1440"/>
+              <w:rPr>
+                <w:rFonts w:ascii="Centaur" w:hAnsi="Centaur" w:cstheme="majorBidi"/>
+                <w:sz w:val="24"/>
+                <w:szCs w:val="24"/>
+              </w:rPr>
+            </w:pPr>
+          </w:p>
+          <w:p>
+            <w:pPr>
+              <w:pStyle w:val="ListParagraph"/>
+              <w:numPr>
+                <w:ilvl w:val="0"/>
+                <w:numId w:val="14"/>
+              </w:numPr>
+              <w:spacing w:after="160" w:line="259" w:lineRule="auto"/>
+              <w:rPr>
+                <w:rFonts w:ascii="Centaur" w:hAnsi="Centaur" w:cstheme="majorBidi"/>
+                <w:sz w:val="24"/>
+                <w:szCs w:val="24"/>
+              </w:rPr>
+            </w:pPr>
+            <w:r>
+              <w:rPr>
+                <w:rFonts w:ascii="Centaur" w:hAnsi="Centaur" w:cstheme="majorBidi"/>
+                <w:b/>
+                <w:bCs/>
+                <w:color w:val="196B24" w:themeColor="accent3"/>
+                <w:sz w:val="24"/>
+                <w:szCs w:val="24"/>
+              </w:rPr>
+              <w:t xml:space="preserve">Tools: </w:t>
+            </w:r>
+            <w:r>
+              <w:rPr>
+                <w:rFonts w:ascii="Centaur" w:hAnsi="Centaur" w:cstheme="majorBidi"/>
+                <w:sz w:val="24"/>
+                <w:szCs w:val="24"/>
+              </w:rPr>
+              <w:t>Jenkins</w:t>
+            </w:r>
+          </w:p>
+          <w:p>
+            <w:pPr>
+              <w:rPr>
+                <w:rFonts w:ascii="Centaur" w:hAnsi="Centaur" w:cstheme="majorBidi"/>
+                <w:b/>
+                <w:bCs/>
+                <w:sz w:val="24"/>
+                <w:szCs w:val="24"/>
+              </w:rPr>
+            </w:pPr>
+          </w:p>
+          <w:p>
+            <w:pPr>
+              <w:pStyle w:val="ListParagraph"/>
+              <w:numPr>
+                <w:ilvl w:val="0"/>
+                <w:numId w:val="10"/>
+              </w:numPr>
+              <w:spacing w:after="160" w:line="259" w:lineRule="auto"/>
+              <w:rPr>
+                <w:rFonts w:ascii="Centaur" w:hAnsi="Centaur" w:cstheme="majorBidi"/>
+                <w:b/>
+                <w:bCs/>
+                <w:sz w:val="28"/>
+                <w:szCs w:val="28"/>
+              </w:rPr>
+            </w:pPr>
+            <w:r>
+              <w:rPr>
+                <w:rFonts w:ascii="Centaur" w:hAnsi="Centaur" w:cstheme="majorBidi"/>
+                <w:b/>
+                <w:bCs/>
+                <w:sz w:val="28"/>
+                <w:szCs w:val="28"/>
+              </w:rPr>
+              <w:t>Deployment</w:t>
+            </w:r>
+          </w:p>
+          <w:p>
+            <w:pPr>
+              <w:pStyle w:val="ListParagraph"/>
+              <w:numPr>
+                <w:ilvl w:val="2"/>
+                <w:numId w:val="3"/>
+              </w:numPr>
+              <w:spacing w:after="160" w:line="259" w:lineRule="auto"/>
+              <w:rPr>
+                <w:rFonts w:ascii="Centaur" w:hAnsi="Centaur" w:cstheme="majorBidi"/>
+                <w:sz w:val="24"/>
+                <w:szCs w:val="24"/>
+              </w:rPr>
+            </w:pPr>
+            <w:r>
+              <w:rPr>
+                <w:rFonts w:ascii="Centaur" w:hAnsi="Centaur" w:cstheme="majorBidi"/>
+                <w:b/>
+                <w:bCs/>
+                <w:color w:val="C00000"/>
+                <w:sz w:val="24"/>
+                <w:szCs w:val="24"/>
+              </w:rPr>
+              <w:t>Roles:</w:t>
+            </w:r>
+            <w:r>
+              <w:rPr>
+                <w:rFonts w:ascii="Centaur" w:hAnsi="Centaur" w:cstheme="majorBidi"/>
+                <w:color w:val="C00000"/>
+                <w:sz w:val="24"/>
+                <w:szCs w:val="24"/>
+              </w:rPr>
+              <w:t xml:space="preserve"> </w:t>
+            </w:r>
+            <w:r>
+              <w:rPr>
+                <w:rFonts w:ascii="Centaur" w:hAnsi="Centaur" w:cstheme="majorBidi"/>
+                <w:sz w:val="24"/>
+                <w:szCs w:val="24"/>
+              </w:rPr>
+              <w:t>Data Administrator</w:t>
+            </w:r>
+            <w:r>
+              <w:rPr>
+                <w:rFonts w:ascii="Centaur" w:hAnsi="Centaur" w:cstheme="majorBidi"/>
+                <w:sz w:val="24"/>
+                <w:szCs w:val="24"/>
+              </w:rPr>
+              <w:t xml:space="preserve">, </w:t>
+            </w:r>
+            <w:r>
+              <w:rPr>
+                <w:rFonts w:ascii="Centaur" w:hAnsi="Centaur" w:cstheme="majorBidi"/>
+                <w:sz w:val="24"/>
+                <w:szCs w:val="24"/>
+              </w:rPr>
+              <w:t>DevOps</w:t>
+            </w:r>
+          </w:p>
+          <w:p>
+            <w:pPr>
+              <w:pStyle w:val="ListParagraph"/>
+              <w:numPr>
+                <w:ilvl w:val="0"/>
+                <w:numId w:val="12"/>
+              </w:numPr>
+              <w:spacing w:after="160" w:line="259" w:lineRule="auto"/>
+              <w:rPr>
+                <w:rFonts w:ascii="Centaur" w:hAnsi="Centaur" w:cstheme="majorBidi"/>
+                <w:sz w:val="24"/>
+                <w:szCs w:val="24"/>
+              </w:rPr>
+            </w:pPr>
+            <w:r>
+              <w:rPr>
+                <w:rFonts w:ascii="Centaur" w:hAnsi="Centaur" w:cstheme="majorBidi"/>
+                <w:b/>
+                <w:bCs/>
+                <w:sz w:val="24"/>
+                <w:szCs w:val="24"/>
+              </w:rPr>
+              <w:t>Data Administrator</w:t>
+            </w:r>
+            <w:r>
+              <w:rPr>
+                <w:rFonts w:ascii="Centaur" w:hAnsi="Centaur" w:cstheme="majorBidi"/>
+                <w:b/>
+                <w:bCs/>
+                <w:sz w:val="24"/>
+                <w:szCs w:val="24"/>
+              </w:rPr>
+              <w:t>:</w:t>
+            </w:r>
+            <w:r>
+              <w:rPr>
+                <w:rFonts w:ascii="Centaur" w:hAnsi="Centaur" w:cstheme="majorBidi"/>
+                <w:sz w:val="24"/>
+                <w:szCs w:val="24"/>
+              </w:rPr>
+              <w:t xml:space="preserve"> </w:t>
+            </w:r>
+            <w:r>
+              <w:rPr>
+                <w:rFonts w:ascii="Centaur" w:hAnsi="Centaur" w:cstheme="majorBidi"/>
+                <w:sz w:val="24"/>
+                <w:szCs w:val="24"/>
+              </w:rPr>
+              <w:t>Manages databases and backups</w:t>
+            </w:r>
+            <w:r>
+              <w:rPr>
+                <w:rFonts w:ascii="Centaur" w:hAnsi="Centaur" w:cstheme="majorBidi"/>
+                <w:sz w:val="24"/>
+                <w:szCs w:val="24"/>
+              </w:rPr>
+              <w:tab/>
+            </w:r>
+          </w:p>
+          <w:p>
+            <w:pPr>
+              <w:pStyle w:val="ListParagraph"/>
+              <w:ind w:left="2160"/>
+              <w:rPr>
+                <w:rFonts w:ascii="Centaur" w:hAnsi="Centaur" w:cstheme="majorBidi"/>
+                <w:sz w:val="24"/>
+                <w:szCs w:val="24"/>
+              </w:rPr>
+            </w:pPr>
+          </w:p>
+          <w:p>
+            <w:pPr>
+              <w:pStyle w:val="ListParagraph"/>
+              <w:numPr>
+                <w:ilvl w:val="0"/>
+                <w:numId w:val="14"/>
+              </w:numPr>
+              <w:spacing w:after="160" w:line="259" w:lineRule="auto"/>
+              <w:rPr>
+                <w:rFonts w:ascii="Centaur" w:hAnsi="Centaur" w:cstheme="majorBidi"/>
+                <w:sz w:val="24"/>
+                <w:szCs w:val="24"/>
+              </w:rPr>
+            </w:pPr>
+            <w:r>
+              <w:rPr>
+                <w:rFonts w:ascii="Centaur" w:hAnsi="Centaur" w:cstheme="majorBidi"/>
+                <w:b/>
+                <w:bCs/>
+                <w:color w:val="196B24" w:themeColor="accent3"/>
+                <w:sz w:val="24"/>
+                <w:szCs w:val="24"/>
+              </w:rPr>
+              <w:t xml:space="preserve">Tools: </w:t>
+            </w:r>
+            <w:r>
+              <w:rPr>
+                <w:rFonts w:ascii="Centaur" w:hAnsi="Centaur" w:cstheme="majorBidi"/>
+                <w:sz w:val="24"/>
+                <w:szCs w:val="24"/>
+              </w:rPr>
+              <w:t>MySQL</w:t>
+            </w:r>
+            <w:r>
+              <w:rPr>
+                <w:rFonts w:ascii="Centaur" w:hAnsi="Centaur" w:cstheme="majorBidi"/>
+                <w:sz w:val="24"/>
+                <w:szCs w:val="24"/>
+              </w:rPr>
+              <w:t xml:space="preserve">, </w:t>
+            </w:r>
+            <w:r>
+              <w:rPr>
+                <w:rFonts w:ascii="Centaur" w:hAnsi="Centaur" w:cstheme="majorBidi"/>
+                <w:sz w:val="24"/>
+                <w:szCs w:val="24"/>
+              </w:rPr>
+              <w:t>Oracle</w:t>
+            </w:r>
+          </w:p>
+          <w:p>
+            <w:pPr>
+              <w:rPr>
+                <w:rFonts w:ascii="Centaur" w:hAnsi="Centaur" w:cstheme="majorBidi"/>
+                <w:b/>
+                <w:bCs/>
+                <w:sz w:val="24"/>
+                <w:szCs w:val="24"/>
+              </w:rPr>
+            </w:pPr>
+          </w:p>
+          <w:p>
+            <w:pPr>
+              <w:pStyle w:val="ListParagraph"/>
+              <w:numPr>
+                <w:ilvl w:val="0"/>
+                <w:numId w:val="12"/>
+              </w:numPr>
+              <w:spacing w:after="160" w:line="259" w:lineRule="auto"/>
+              <w:rPr>
+                <w:rFonts w:ascii="Centaur" w:hAnsi="Centaur" w:cstheme="majorBidi"/>
+                <w:sz w:val="24"/>
+                <w:szCs w:val="24"/>
+              </w:rPr>
+            </w:pPr>
+            <w:r>
+              <w:rPr>
+                <w:rFonts w:ascii="Centaur" w:hAnsi="Centaur" w:cstheme="majorBidi"/>
+                <w:b/>
+                <w:bCs/>
+                <w:sz w:val="24"/>
+                <w:szCs w:val="24"/>
+              </w:rPr>
+              <w:t>DevOps</w:t>
+            </w:r>
+            <w:r>
+              <w:rPr>
+                <w:rFonts w:ascii="Centaur" w:hAnsi="Centaur" w:cstheme="majorBidi"/>
+                <w:b/>
+                <w:bCs/>
+                <w:sz w:val="24"/>
+                <w:szCs w:val="24"/>
+              </w:rPr>
+              <w:t>:</w:t>
+            </w:r>
+            <w:r>
+              <w:rPr>
+                <w:rFonts w:ascii="Centaur" w:hAnsi="Centaur" w:cstheme="majorBidi"/>
+                <w:sz w:val="24"/>
+                <w:szCs w:val="24"/>
+              </w:rPr>
+              <w:t xml:space="preserve"> </w:t>
+            </w:r>
+            <w:r>
+              <w:rPr>
+                <w:rFonts w:ascii="Centaur" w:hAnsi="Centaur" w:cstheme="majorBidi"/>
+                <w:sz w:val="24"/>
+                <w:szCs w:val="24"/>
+              </w:rPr>
+              <w:t>Deploys applications, monitors servers</w:t>
+            </w:r>
+            <w:r>
+              <w:rPr>
+                <w:rFonts w:ascii="Centaur" w:hAnsi="Centaur" w:cstheme="majorBidi"/>
+                <w:sz w:val="24"/>
+                <w:szCs w:val="24"/>
+              </w:rPr>
+              <w:tab/>
+            </w:r>
+            <w:r>
+              <w:rPr>
+                <w:rFonts w:ascii="Centaur" w:hAnsi="Centaur" w:cstheme="majorBidi"/>
+                <w:sz w:val="24"/>
+                <w:szCs w:val="24"/>
+              </w:rPr>
+              <w:tab/>
+            </w:r>
+          </w:p>
+          <w:p>
+            <w:pPr>
+              <w:pStyle w:val="ListParagraph"/>
+              <w:spacing w:after="160" w:line="259" w:lineRule="auto"/>
+              <w:ind w:left="1440"/>
+              <w:rPr>
+                <w:rFonts w:ascii="Centaur" w:hAnsi="Centaur" w:cstheme="majorBidi"/>
+                <w:sz w:val="24"/>
+                <w:szCs w:val="24"/>
+              </w:rPr>
+            </w:pPr>
+          </w:p>
+          <w:p>
+            <w:pPr>
+              <w:pStyle w:val="ListParagraph"/>
+              <w:numPr>
+                <w:ilvl w:val="0"/>
+                <w:numId w:val="14"/>
+              </w:numPr>
+              <w:spacing w:after="160" w:line="259" w:lineRule="auto"/>
+              <w:rPr>
+                <w:rFonts w:ascii="Centaur" w:hAnsi="Centaur" w:cstheme="majorBidi"/>
+                <w:sz w:val="24"/>
+                <w:szCs w:val="24"/>
+              </w:rPr>
+            </w:pPr>
+            <w:r>
+              <w:rPr>
+                <w:rFonts w:ascii="Centaur" w:hAnsi="Centaur" w:cstheme="majorBidi"/>
+                <w:b/>
+                <w:bCs/>
+                <w:color w:val="196B24" w:themeColor="accent3"/>
+                <w:sz w:val="24"/>
+                <w:szCs w:val="24"/>
+              </w:rPr>
+              <w:t xml:space="preserve">Tools: </w:t>
+            </w:r>
+            <w:r>
+              <w:rPr>
+                <w:rFonts w:ascii="Centaur" w:hAnsi="Centaur" w:cstheme="majorBidi"/>
+                <w:sz w:val="24"/>
+                <w:szCs w:val="24"/>
+              </w:rPr>
+              <w:t>Azure, Docker</w:t>
+            </w:r>
+          </w:p>
+          <w:p>
+            <w:pPr>
+              <w:rPr>
+                <w:rFonts w:ascii="Centaur" w:hAnsi="Centaur" w:cstheme="majorBidi"/>
+                <w:b/>
+                <w:bCs/>
+                <w:sz w:val="24"/>
+                <w:szCs w:val="24"/>
+              </w:rPr>
+            </w:pPr>
+          </w:p>
+          <w:p>
+            <w:pPr>
+              <w:pStyle w:val="ListParagraph"/>
+              <w:numPr>
+                <w:ilvl w:val="0"/>
+                <w:numId w:val="10"/>
+              </w:numPr>
+              <w:spacing w:after="160" w:line="259" w:lineRule="auto"/>
+              <w:rPr>
+                <w:rFonts w:ascii="Centaur" w:hAnsi="Centaur" w:cstheme="majorBidi"/>
+                <w:b/>
+                <w:bCs/>
+                <w:sz w:val="28"/>
+                <w:szCs w:val="28"/>
+              </w:rPr>
+            </w:pPr>
+            <w:r>
+              <w:rPr>
+                <w:rFonts w:ascii="Centaur" w:hAnsi="Centaur" w:cstheme="majorBidi"/>
+                <w:b/>
+                <w:bCs/>
+                <w:sz w:val="28"/>
+                <w:szCs w:val="28"/>
+              </w:rPr>
+              <w:t>Maintenance</w:t>
+            </w:r>
+          </w:p>
+          <w:p>
+            <w:pPr>
+              <w:pStyle w:val="ListParagraph"/>
+              <w:numPr>
+                <w:ilvl w:val="2"/>
+                <w:numId w:val="3"/>
+              </w:numPr>
+              <w:spacing w:after="160" w:line="259" w:lineRule="auto"/>
+              <w:rPr>
+                <w:rFonts w:ascii="Centaur" w:hAnsi="Centaur" w:cstheme="majorBidi"/>
+                <w:sz w:val="24"/>
+                <w:szCs w:val="24"/>
+              </w:rPr>
+            </w:pPr>
+            <w:r>
+              <w:rPr>
+                <w:rFonts w:ascii="Centaur" w:hAnsi="Centaur" w:cstheme="majorBidi"/>
+                <w:b/>
+                <w:bCs/>
+                <w:color w:val="C00000"/>
+                <w:sz w:val="24"/>
+                <w:szCs w:val="24"/>
+              </w:rPr>
+              <w:t>Roles:</w:t>
+            </w:r>
+            <w:r>
+              <w:rPr>
+                <w:rFonts w:ascii="Centaur" w:hAnsi="Centaur" w:cstheme="majorBidi"/>
+                <w:color w:val="C00000"/>
+                <w:sz w:val="24"/>
+                <w:szCs w:val="24"/>
+              </w:rPr>
+              <w:t xml:space="preserve"> </w:t>
+            </w:r>
+            <w:r>
+              <w:rPr>
+                <w:rFonts w:ascii="Centaur" w:hAnsi="Centaur" w:cstheme="majorBidi"/>
+                <w:sz w:val="24"/>
+                <w:szCs w:val="24"/>
+              </w:rPr>
+              <w:t>Users</w:t>
+            </w:r>
+            <w:r>
+              <w:rPr>
+                <w:rFonts w:ascii="Centaur" w:hAnsi="Centaur" w:cstheme="majorBidi"/>
+                <w:sz w:val="24"/>
+                <w:szCs w:val="24"/>
+              </w:rPr>
+              <w:t>,</w:t>
+            </w:r>
+            <w:r>
+              <w:rPr>
+                <w:rFonts w:ascii="Centaur" w:hAnsi="Centaur" w:cstheme="majorBidi"/>
+                <w:sz w:val="24"/>
+                <w:szCs w:val="24"/>
+              </w:rPr>
+              <w:t xml:space="preserve"> </w:t>
+            </w:r>
+            <w:r>
+              <w:rPr>
+                <w:rFonts w:ascii="Centaur" w:hAnsi="Centaur" w:cstheme="majorBidi"/>
+                <w:sz w:val="24"/>
+                <w:szCs w:val="24"/>
+              </w:rPr>
+              <w:t>Tester</w:t>
+            </w:r>
+            <w:r>
+              <w:rPr>
+                <w:rFonts w:ascii="Centaur" w:hAnsi="Centaur" w:cstheme="majorBidi"/>
+                <w:sz w:val="24"/>
+                <w:szCs w:val="24"/>
+              </w:rPr>
+              <w:t xml:space="preserve">, </w:t>
+            </w:r>
+            <w:r>
+              <w:rPr>
+                <w:rFonts w:ascii="Centaur" w:hAnsi="Centaur" w:cstheme="majorBidi"/>
+                <w:sz w:val="24"/>
+                <w:szCs w:val="24"/>
+              </w:rPr>
+              <w:t>Support Managers</w:t>
+            </w:r>
+            <w:r>
+              <w:rPr>
+                <w:rFonts w:ascii="Centaur" w:hAnsi="Centaur" w:cstheme="majorBidi"/>
+                <w:sz w:val="24"/>
+                <w:szCs w:val="24"/>
+              </w:rPr>
+              <w:tab/>
+            </w:r>
+          </w:p>
+          <w:p>
+            <w:pPr>
+              <w:pStyle w:val="ListParagraph"/>
+              <w:numPr>
+                <w:ilvl w:val="0"/>
+                <w:numId w:val="12"/>
+              </w:numPr>
+              <w:spacing w:after="160" w:line="259" w:lineRule="auto"/>
+              <w:rPr>
+                <w:rFonts w:ascii="Centaur" w:hAnsi="Centaur" w:cstheme="majorBidi"/>
+                <w:sz w:val="24"/>
+                <w:szCs w:val="24"/>
+              </w:rPr>
+            </w:pPr>
+            <w:r>
+              <w:rPr>
+                <w:rFonts w:ascii="Centaur" w:hAnsi="Centaur" w:cstheme="majorBidi"/>
+                <w:b/>
+                <w:bCs/>
+                <w:sz w:val="24"/>
+                <w:szCs w:val="24"/>
+              </w:rPr>
+              <w:t>Users</w:t>
+            </w:r>
+            <w:r>
+              <w:rPr>
+                <w:rFonts w:ascii="Centaur" w:hAnsi="Centaur" w:cstheme="majorBidi"/>
+                <w:b/>
+                <w:bCs/>
+                <w:sz w:val="24"/>
+                <w:szCs w:val="24"/>
+              </w:rPr>
+              <w:t>:</w:t>
+            </w:r>
+            <w:r>
+              <w:rPr>
+                <w:rFonts w:ascii="Centaur" w:hAnsi="Centaur" w:cstheme="majorBidi"/>
+                <w:sz w:val="24"/>
+                <w:szCs w:val="24"/>
+              </w:rPr>
+              <w:t xml:space="preserve"> </w:t>
+            </w:r>
+            <w:r>
+              <w:rPr>
+                <w:rFonts w:ascii="Centaur" w:hAnsi="Centaur" w:cstheme="majorBidi"/>
+                <w:sz w:val="24"/>
+                <w:szCs w:val="24"/>
+              </w:rPr>
+              <w:t>Ensures system architecture matches business requirements</w:t>
+            </w:r>
+          </w:p>
+          <w:p>
+            <w:pPr>
+              <w:pStyle w:val="ListParagraph"/>
+              <w:ind w:left="2160"/>
+              <w:rPr>
+                <w:rFonts w:ascii="Centaur" w:hAnsi="Centaur" w:cstheme="majorBidi"/>
+                <w:sz w:val="24"/>
+                <w:szCs w:val="24"/>
+              </w:rPr>
+            </w:pPr>
+          </w:p>
+          <w:p>
+            <w:pPr>
+              <w:pStyle w:val="ListParagraph"/>
+              <w:ind w:left="2160"/>
+              <w:rPr>
+                <w:rFonts w:ascii="Centaur" w:hAnsi="Centaur" w:cstheme="majorBidi"/>
+                <w:sz w:val="24"/>
+                <w:szCs w:val="24"/>
+              </w:rPr>
+            </w:pPr>
+          </w:p>
+          <w:p>
+            <w:pPr>
+              <w:pStyle w:val="ListParagraph"/>
+              <w:numPr>
+                <w:ilvl w:val="0"/>
+                <w:numId w:val="12"/>
+              </w:numPr>
+              <w:spacing w:after="160" w:line="259" w:lineRule="auto"/>
+              <w:rPr>
+                <w:rFonts w:ascii="Centaur" w:hAnsi="Centaur" w:cstheme="majorBidi"/>
+                <w:sz w:val="24"/>
+                <w:szCs w:val="24"/>
+              </w:rPr>
+            </w:pPr>
+            <w:r>
+              <w:rPr>
+                <w:rFonts w:ascii="Centaur" w:hAnsi="Centaur" w:cstheme="majorBidi"/>
+                <w:b/>
+                <w:bCs/>
+                <w:sz w:val="24"/>
+                <w:szCs w:val="24"/>
+              </w:rPr>
+              <w:t>Tester</w:t>
+            </w:r>
+            <w:r>
+              <w:rPr>
+                <w:rFonts w:ascii="Centaur" w:hAnsi="Centaur" w:cstheme="majorBidi"/>
+                <w:b/>
+                <w:bCs/>
+                <w:sz w:val="24"/>
+                <w:szCs w:val="24"/>
+              </w:rPr>
+              <w:t>:</w:t>
+            </w:r>
+            <w:r>
+              <w:rPr>
+                <w:rFonts w:ascii="Centaur" w:hAnsi="Centaur" w:cstheme="majorBidi"/>
+                <w:sz w:val="24"/>
+                <w:szCs w:val="24"/>
+              </w:rPr>
+              <w:t xml:space="preserve"> </w:t>
+            </w:r>
+            <w:r>
+              <w:rPr>
+                <w:rFonts w:ascii="Centaur" w:hAnsi="Centaur" w:cstheme="majorBidi"/>
+                <w:sz w:val="24"/>
+                <w:szCs w:val="24"/>
+              </w:rPr>
+              <w:t>Designs test cases and performs automated tests</w:t>
+            </w:r>
+          </w:p>
+          <w:p>
+            <w:pPr>
+              <w:rPr>
+                <w:rFonts w:ascii="Centaur" w:hAnsi="Centaur" w:cstheme="majorBidi"/>
+                <w:sz w:val="24"/>
+                <w:szCs w:val="24"/>
+              </w:rPr>
+            </w:pPr>
+          </w:p>
+          <w:p>
+            <w:pPr>
+              <w:pStyle w:val="ListParagraph"/>
+              <w:spacing w:after="160" w:line="259" w:lineRule="auto"/>
+              <w:ind w:left="2160"/>
+              <w:rPr>
+                <w:rFonts w:ascii="Centaur" w:hAnsi="Centaur" w:cstheme="majorBidi"/>
+                <w:sz w:val="24"/>
+                <w:szCs w:val="24"/>
+              </w:rPr>
+            </w:pPr>
+          </w:p>
+          <w:p>
+            <w:pPr>
+              <w:pStyle w:val="ListParagraph"/>
+              <w:numPr>
+                <w:ilvl w:val="0"/>
+                <w:numId w:val="12"/>
+              </w:numPr>
+              <w:spacing w:after="160" w:line="259" w:lineRule="auto"/>
+              <w:rPr>
+                <w:rFonts w:ascii="Centaur" w:hAnsi="Centaur" w:cstheme="majorBidi"/>
+                <w:sz w:val="24"/>
+                <w:szCs w:val="24"/>
+              </w:rPr>
+            </w:pPr>
+            <w:r>
+              <w:rPr>
+                <w:rFonts w:ascii="Centaur" w:hAnsi="Centaur" w:cstheme="majorBidi"/>
+                <w:b/>
+                <w:bCs/>
+                <w:sz w:val="24"/>
+                <w:szCs w:val="24"/>
+              </w:rPr>
+              <w:t>Support Managers</w:t>
+            </w:r>
+            <w:r>
+              <w:rPr>
+                <w:rFonts w:ascii="Centaur" w:hAnsi="Centaur" w:cstheme="majorBidi"/>
+                <w:b/>
+                <w:bCs/>
+                <w:sz w:val="24"/>
+                <w:szCs w:val="24"/>
+              </w:rPr>
+              <w:t>:</w:t>
+            </w:r>
+            <w:r>
+              <w:rPr>
+                <w:rFonts w:ascii="Centaur" w:hAnsi="Centaur" w:cstheme="majorBidi"/>
+                <w:sz w:val="24"/>
+                <w:szCs w:val="24"/>
+              </w:rPr>
+              <w:t xml:space="preserve"> </w:t>
+            </w:r>
+            <w:r>
+              <w:rPr>
+                <w:rFonts w:ascii="Centaur" w:hAnsi="Centaur" w:cstheme="majorBidi"/>
+                <w:sz w:val="24"/>
+                <w:szCs w:val="24"/>
+              </w:rPr>
+              <w:t>Executes manual and automated tests</w:t>
+            </w:r>
+          </w:p>
+          <w:p>
+            <w:pPr>
+              <w:pStyle w:val="ListParagraph"/>
+              <w:spacing w:after="160" w:line="259" w:lineRule="auto"/>
+              <w:ind w:left="1440"/>
+              <w:rPr>
+                <w:rFonts w:ascii="Centaur" w:hAnsi="Centaur" w:cstheme="majorBidi"/>
+                <w:sz w:val="24"/>
+                <w:szCs w:val="24"/>
+              </w:rPr>
+            </w:pPr>
+          </w:p>
+          <w:p>
+            <w:pPr>
+              <w:rPr>
+                <w:rFonts w:ascii="Centaur" w:hAnsi="Centaur" w:cstheme="majorBidi"/>
+                <w:b/>
+                <w:bCs/>
+                <w:sz w:val="24"/>
+                <w:szCs w:val="24"/>
+              </w:rPr>
+            </w:pPr>
+          </w:p>
+          <w:p>
+            <w:pPr>
+              <w:pStyle w:val="ListParagraph"/>
+              <w:ind w:left="0"/>
+              <w:rPr>
+                <w:rFonts w:asciiTheme="majorBidi" w:hAnsiTheme="majorBidi" w:cstheme="majorBidi"/>
+                <w:sz w:val="24"/>
+                <w:szCs w:val="24"/>
+              </w:rPr>
+            </w:pPr>
+          </w:p>
+        </w:tc>
+      </w:tr>
+    </w:tbl>
+    <w:p>
+      <w:pPr>
+        <w:rPr>
+          <w:rFonts w:asciiTheme="majorBidi" w:hAnsiTheme="majorBidi" w:cstheme="majorBidi"/>
+          <w:sz w:val="24"/>
+          <w:szCs w:val="24"/>
+        </w:rPr>
+      </w:pPr>
+    </w:p>
+    <w:p>
+      <w:pPr>
+        <w:pStyle w:val="ListParagraph"/>
         <w:rPr>
           <w:rFonts w:asciiTheme="majorBidi" w:hAnsiTheme="majorBidi" w:cstheme="majorBidi"/>
           <w:sz w:val="24"/>
@@ -1149,7 +3706,17 @@
     </w:p>
     <w:p>
       <w:pPr>
-        <w:ind w:left="720"/>
+        <w:pStyle w:val="ListParagraph"/>
+        <w:rPr>
+          <w:rFonts w:asciiTheme="majorBidi" w:hAnsiTheme="majorBidi" w:cstheme="majorBidi"/>
+          <w:sz w:val="24"/>
+          <w:szCs w:val="24"/>
+        </w:rPr>
+      </w:pPr>
+    </w:p>
+    <w:p>
+      <w:pPr>
+        <w:pStyle w:val="ListParagraph"/>
         <w:rPr>
           <w:rFonts w:asciiTheme="majorBidi" w:hAnsiTheme="majorBidi" w:cstheme="majorBidi"/>
           <w:sz w:val="24"/>
@@ -1178,7 +3745,17 @@
     </w:p>
     <w:p>
       <w:pPr>
-        <w:ind w:left="720"/>
+        <w:pStyle w:val="ListParagraph"/>
+        <w:rPr>
+          <w:rFonts w:asciiTheme="majorBidi" w:hAnsiTheme="majorBidi" w:cstheme="majorBidi"/>
+          <w:sz w:val="24"/>
+          <w:szCs w:val="24"/>
+        </w:rPr>
+      </w:pPr>
+    </w:p>
+    <w:p>
+      <w:pPr>
+        <w:pStyle w:val="ListParagraph"/>
         <w:rPr>
           <w:rFonts w:asciiTheme="majorBidi" w:hAnsiTheme="majorBidi" w:cstheme="majorBidi"/>
           <w:sz w:val="24"/>
@@ -1199,7 +3776,17 @@
     </w:p>
     <w:p>
       <w:pPr>
-        <w:ind w:left="720"/>
+        <w:pStyle w:val="ListParagraph"/>
+        <w:rPr>
+          <w:rFonts w:asciiTheme="majorBidi" w:hAnsiTheme="majorBidi" w:cstheme="majorBidi"/>
+          <w:sz w:val="24"/>
+          <w:szCs w:val="24"/>
+        </w:rPr>
+      </w:pPr>
+    </w:p>
+    <w:p>
+      <w:pPr>
+        <w:pStyle w:val="ListParagraph"/>
         <w:rPr>
           <w:rFonts w:asciiTheme="majorBidi" w:hAnsiTheme="majorBidi" w:cstheme="majorBidi"/>
           <w:sz w:val="24"/>
@@ -1220,7 +3807,7 @@
     </w:p>
     <w:p>
       <w:pPr>
-        <w:ind w:left="720"/>
+        <w:pStyle w:val="ListParagraph"/>
         <w:rPr>
           <w:rFonts w:asciiTheme="majorBidi" w:hAnsiTheme="majorBidi" w:cstheme="majorBidi"/>
           <w:sz w:val="24"/>
@@ -1228,9 +3815,170 @@
         </w:rPr>
       </w:pPr>
     </w:p>
+    <w:p>
+      <w:pPr>
+        <w:pStyle w:val="ListParagraph"/>
+        <w:rPr>
+          <w:rFonts w:asciiTheme="majorBidi" w:hAnsiTheme="majorBidi" w:cstheme="majorBidi"/>
+          <w:sz w:val="24"/>
+          <w:szCs w:val="24"/>
+        </w:rPr>
+      </w:pPr>
+      <w:hyperlink r:id="rId9" w:history="1">
+        <w:r>
+          <w:rPr>
+            <w:rStyle w:val="Hyperlink"/>
+            <w:rFonts w:asciiTheme="majorBidi" w:hAnsiTheme="majorBidi" w:cstheme="majorBidi"/>
+            <w:sz w:val="24"/>
+            <w:szCs w:val="24"/>
+          </w:rPr>
+          <w:t>https://reliasoftware.com/blog/software-development-life-cycle-sdlc</w:t>
+        </w:r>
+      </w:hyperlink>
+    </w:p>
+    <w:p>
+      <w:pPr>
+        <w:pStyle w:val="ListParagraph"/>
+        <w:rPr>
+          <w:rFonts w:asciiTheme="majorBidi" w:hAnsiTheme="majorBidi" w:cstheme="majorBidi"/>
+          <w:sz w:val="24"/>
+          <w:szCs w:val="24"/>
+        </w:rPr>
+      </w:pPr>
+    </w:p>
+    <w:p>
+      <w:pPr>
+        <w:pStyle w:val="ListParagraph"/>
+        <w:rPr>
+          <w:rFonts w:asciiTheme="majorBidi" w:hAnsiTheme="majorBidi" w:cstheme="majorBidi"/>
+          <w:sz w:val="24"/>
+          <w:szCs w:val="24"/>
+        </w:rPr>
+      </w:pPr>
+      <w:hyperlink r:id="rId10" w:history="1">
+        <w:r>
+          <w:rPr>
+            <w:rStyle w:val="Hyperlink"/>
+            <w:rFonts w:asciiTheme="majorBidi" w:hAnsiTheme="majorBidi" w:cstheme="majorBidi"/>
+            <w:sz w:val="24"/>
+            <w:szCs w:val="24"/>
+          </w:rPr>
+          <w:t>https://djangostars.com/blog/roles-in-the-sdlc/</w:t>
+        </w:r>
+      </w:hyperlink>
+    </w:p>
+    <w:p>
+      <w:pPr>
+        <w:pStyle w:val="ListParagraph"/>
+        <w:rPr>
+          <w:rFonts w:asciiTheme="majorBidi" w:hAnsiTheme="majorBidi" w:cstheme="majorBidi"/>
+          <w:sz w:val="24"/>
+          <w:szCs w:val="24"/>
+        </w:rPr>
+      </w:pPr>
+    </w:p>
+    <w:p>
+      <w:pPr>
+        <w:pStyle w:val="ListParagraph"/>
+        <w:rPr>
+          <w:rFonts w:asciiTheme="majorBidi" w:hAnsiTheme="majorBidi" w:cstheme="majorBidi"/>
+          <w:sz w:val="24"/>
+          <w:szCs w:val="24"/>
+        </w:rPr>
+      </w:pPr>
+      <w:hyperlink r:id="rId11" w:history="1">
+        <w:r>
+          <w:rPr>
+            <w:rStyle w:val="Hyperlink"/>
+            <w:rFonts w:asciiTheme="majorBidi" w:hAnsiTheme="majorBidi" w:cstheme="majorBidi"/>
+            <w:sz w:val="24"/>
+            <w:szCs w:val="24"/>
+          </w:rPr>
+          <w:t>https://www.linkedin.com/pulse/essential-stages-sdlc-key-roles-drive-success-shruti-soni--xh5df/</w:t>
+        </w:r>
+      </w:hyperlink>
+    </w:p>
+    <w:p>
+      <w:pPr>
+        <w:pStyle w:val="ListParagraph"/>
+        <w:rPr>
+          <w:rFonts w:asciiTheme="majorBidi" w:hAnsiTheme="majorBidi" w:cstheme="majorBidi"/>
+          <w:sz w:val="24"/>
+          <w:szCs w:val="24"/>
+        </w:rPr>
+      </w:pPr>
+    </w:p>
+    <w:p>
+      <w:pPr>
+        <w:pStyle w:val="ListParagraph"/>
+        <w:rPr>
+          <w:rFonts w:asciiTheme="majorBidi" w:hAnsiTheme="majorBidi" w:cstheme="majorBidi"/>
+          <w:sz w:val="24"/>
+          <w:szCs w:val="24"/>
+        </w:rPr>
+      </w:pPr>
+      <w:hyperlink r:id="rId12" w:history="1">
+        <w:r>
+          <w:rPr>
+            <w:rStyle w:val="Hyperlink"/>
+            <w:rFonts w:asciiTheme="majorBidi" w:hAnsiTheme="majorBidi" w:cstheme="majorBidi"/>
+            <w:sz w:val="24"/>
+            <w:szCs w:val="24"/>
+          </w:rPr>
+          <w:t>https://www.browserstack.com/guide/sdlc-tools</w:t>
+        </w:r>
+      </w:hyperlink>
+    </w:p>
+    <w:p>
+      <w:pPr>
+        <w:pStyle w:val="ListParagraph"/>
+        <w:rPr>
+          <w:rFonts w:asciiTheme="majorBidi" w:hAnsiTheme="majorBidi" w:cstheme="majorBidi"/>
+          <w:sz w:val="24"/>
+          <w:szCs w:val="24"/>
+        </w:rPr>
+      </w:pPr>
+    </w:p>
+    <w:p>
+      <w:pPr>
+        <w:pStyle w:val="ListParagraph"/>
+        <w:rPr>
+          <w:rFonts w:asciiTheme="majorBidi" w:hAnsiTheme="majorBidi" w:cstheme="majorBidi"/>
+          <w:sz w:val="24"/>
+          <w:szCs w:val="24"/>
+        </w:rPr>
+      </w:pPr>
+      <w:hyperlink r:id="rId13" w:history="1">
+        <w:r>
+          <w:rPr>
+            <w:rStyle w:val="Hyperlink"/>
+            <w:rFonts w:asciiTheme="majorBidi" w:hAnsiTheme="majorBidi" w:cstheme="majorBidi"/>
+            <w:sz w:val="24"/>
+            <w:szCs w:val="24"/>
+          </w:rPr>
+          <w:t>https://hyperskill.org/learn/step/31958</w:t>
+        </w:r>
+      </w:hyperlink>
+    </w:p>
+    <w:p>
+      <w:pPr>
+        <w:pStyle w:val="ListParagraph"/>
+        <w:rPr>
+          <w:rFonts w:asciiTheme="majorBidi" w:hAnsiTheme="majorBidi" w:cstheme="majorBidi"/>
+          <w:sz w:val="24"/>
+          <w:szCs w:val="24"/>
+        </w:rPr>
+      </w:pPr>
+    </w:p>
     <w:sectPr>
       <w:pgSz w:w="12240" w:h="15840"/>
       <w:pgMar w:top="1440" w:right="1440" w:bottom="1440" w:left="1440" w:header="720" w:footer="720" w:gutter="0"/>
+      <w:pgBorders w:offsetFrom="page">
+        <w:top w:val="safari" w:sz="13" w:space="24" w:color="auto"/>
+        <w:left w:val="safari" w:sz="13" w:space="24" w:color="auto"/>
+        <w:bottom w:val="safari" w:sz="13" w:space="24" w:color="auto"/>
+        <w:right w:val="safari" w:sz="13" w:space="24" w:color="auto"/>
+      </w:pgBorders>
       <w:cols w:space="720"/>
       <w:docGrid w:linePitch="360"/>
     </w:sectPr>
@@ -1671,6 +4419,345 @@
     </w:lvl>
   </w:abstractNum>
   <w:abstractNum w:abstractNumId="4" w15:restartNumberingAfterBreak="0">
+    <w:nsid w:val="1C47002C"/>
+    <w:multiLevelType w:val="multilevel"/>
+    <w:tmpl w:val="71486936"/>
+    <w:lvl w:ilvl="0">
+      <w:start w:val="1"/>
+      <w:numFmt w:val="bullet"/>
+      <w:lvlText w:val=""/>
+      <w:lvlJc w:val="left"/>
+      <w:pPr>
+        <w:ind w:left="360" w:hanging="360"/>
+      </w:pPr>
+      <w:rPr>
+        <w:rFonts w:ascii="Wingdings" w:hAnsi="Wingdings" w:hint="default"/>
+      </w:rPr>
+    </w:lvl>
+    <w:lvl w:ilvl="1">
+      <w:start w:val="1"/>
+      <w:numFmt w:val="bullet"/>
+      <w:lvlText w:val=""/>
+      <w:lvlJc w:val="left"/>
+      <w:pPr>
+        <w:ind w:left="720" w:hanging="360"/>
+      </w:pPr>
+      <w:rPr>
+        <w:rFonts w:ascii="Wingdings" w:hAnsi="Wingdings" w:hint="default"/>
+      </w:rPr>
+    </w:lvl>
+    <w:lvl w:ilvl="2">
+      <w:start w:val="1"/>
+      <w:numFmt w:val="bullet"/>
+      <w:lvlText w:val="o"/>
+      <w:lvlJc w:val="left"/>
+      <w:pPr>
+        <w:ind w:left="1080" w:hanging="360"/>
+      </w:pPr>
+      <w:rPr>
+        <w:rFonts w:ascii="Courier New" w:hAnsi="Courier New" w:cs="Courier New" w:hint="default"/>
+      </w:rPr>
+    </w:lvl>
+    <w:lvl w:ilvl="3">
+      <w:start w:val="1"/>
+      <w:numFmt w:val="bullet"/>
+      <w:lvlText w:val="o"/>
+      <w:lvlJc w:val="left"/>
+      <w:pPr>
+        <w:ind w:left="1440" w:hanging="360"/>
+      </w:pPr>
+      <w:rPr>
+        <w:rFonts w:ascii="Courier New" w:hAnsi="Courier New" w:cs="Courier New" w:hint="default"/>
+      </w:rPr>
+    </w:lvl>
+    <w:lvl w:ilvl="4">
+      <w:start w:val="1"/>
+      <w:numFmt w:val="bullet"/>
+      <w:lvlText w:val=""/>
+      <w:lvlJc w:val="left"/>
+      <w:pPr>
+        <w:ind w:left="1800" w:hanging="360"/>
+      </w:pPr>
+      <w:rPr>
+        <w:rFonts w:ascii="Symbol" w:hAnsi="Symbol" w:hint="default"/>
+      </w:rPr>
+    </w:lvl>
+    <w:lvl w:ilvl="5">
+      <w:start w:val="1"/>
+      <w:numFmt w:val="bullet"/>
+      <w:lvlText w:val=""/>
+      <w:lvlJc w:val="left"/>
+      <w:pPr>
+        <w:ind w:left="2160" w:hanging="360"/>
+      </w:pPr>
+      <w:rPr>
+        <w:rFonts w:ascii="Wingdings" w:hAnsi="Wingdings" w:hint="default"/>
+      </w:rPr>
+    </w:lvl>
+    <w:lvl w:ilvl="6">
+      <w:start w:val="1"/>
+      <w:numFmt w:val="bullet"/>
+      <w:lvlText w:val=""/>
+      <w:lvlJc w:val="left"/>
+      <w:pPr>
+        <w:ind w:left="2520" w:hanging="360"/>
+      </w:pPr>
+      <w:rPr>
+        <w:rFonts w:ascii="Wingdings" w:hAnsi="Wingdings" w:hint="default"/>
+      </w:rPr>
+    </w:lvl>
+    <w:lvl w:ilvl="7">
+      <w:start w:val="1"/>
+      <w:numFmt w:val="bullet"/>
+      <w:lvlText w:val=""/>
+      <w:lvlJc w:val="left"/>
+      <w:pPr>
+        <w:ind w:left="2880" w:hanging="360"/>
+      </w:pPr>
+      <w:rPr>
+        <w:rFonts w:ascii="Symbol" w:hAnsi="Symbol" w:hint="default"/>
+      </w:rPr>
+    </w:lvl>
+    <w:lvl w:ilvl="8">
+      <w:start w:val="1"/>
+      <w:numFmt w:val="bullet"/>
+      <w:lvlText w:val=""/>
+      <w:lvlJc w:val="left"/>
+      <w:pPr>
+        <w:ind w:left="3240" w:hanging="360"/>
+      </w:pPr>
+      <w:rPr>
+        <w:rFonts w:ascii="Symbol" w:hAnsi="Symbol" w:hint="default"/>
+      </w:rPr>
+    </w:lvl>
+  </w:abstractNum>
+  <w:abstractNum w:abstractNumId="5" w15:restartNumberingAfterBreak="0">
+    <w:nsid w:val="20144C53"/>
+    <w:multiLevelType w:val="hybridMultilevel"/>
+    <w:tmpl w:val="A942E712"/>
+    <w:lvl w:ilvl="0" w:tplc="04090001">
+      <w:start w:val="1"/>
+      <w:numFmt w:val="bullet"/>
+      <w:lvlText w:val=""/>
+      <w:lvlJc w:val="left"/>
+      <w:pPr>
+        <w:ind w:left="1440" w:hanging="360"/>
+      </w:pPr>
+      <w:rPr>
+        <w:rFonts w:ascii="Symbol" w:hAnsi="Symbol" w:hint="default"/>
+      </w:rPr>
+    </w:lvl>
+    <w:lvl w:ilvl="1" w:tplc="04090003" w:tentative="1">
+      <w:start w:val="1"/>
+      <w:numFmt w:val="bullet"/>
+      <w:lvlText w:val="o"/>
+      <w:lvlJc w:val="left"/>
+      <w:pPr>
+        <w:ind w:left="2160" w:hanging="360"/>
+      </w:pPr>
+      <w:rPr>
+        <w:rFonts w:ascii="Courier New" w:hAnsi="Courier New" w:cs="Courier New" w:hint="default"/>
+      </w:rPr>
+    </w:lvl>
+    <w:lvl w:ilvl="2" w:tplc="04090005" w:tentative="1">
+      <w:start w:val="1"/>
+      <w:numFmt w:val="bullet"/>
+      <w:lvlText w:val=""/>
+      <w:lvlJc w:val="left"/>
+      <w:pPr>
+        <w:ind w:left="2880" w:hanging="360"/>
+      </w:pPr>
+      <w:rPr>
+        <w:rFonts w:ascii="Wingdings" w:hAnsi="Wingdings" w:hint="default"/>
+      </w:rPr>
+    </w:lvl>
+    <w:lvl w:ilvl="3" w:tplc="04090001" w:tentative="1">
+      <w:start w:val="1"/>
+      <w:numFmt w:val="bullet"/>
+      <w:lvlText w:val=""/>
+      <w:lvlJc w:val="left"/>
+      <w:pPr>
+        <w:ind w:left="3600" w:hanging="360"/>
+      </w:pPr>
+      <w:rPr>
+        <w:rFonts w:ascii="Symbol" w:hAnsi="Symbol" w:hint="default"/>
+      </w:rPr>
+    </w:lvl>
+    <w:lvl w:ilvl="4" w:tplc="04090003" w:tentative="1">
+      <w:start w:val="1"/>
+      <w:numFmt w:val="bullet"/>
+      <w:lvlText w:val="o"/>
+      <w:lvlJc w:val="left"/>
+      <w:pPr>
+        <w:ind w:left="4320" w:hanging="360"/>
+      </w:pPr>
+      <w:rPr>
+        <w:rFonts w:ascii="Courier New" w:hAnsi="Courier New" w:cs="Courier New" w:hint="default"/>
+      </w:rPr>
+    </w:lvl>
+    <w:lvl w:ilvl="5" w:tplc="04090005" w:tentative="1">
+      <w:start w:val="1"/>
+      <w:numFmt w:val="bullet"/>
+      <w:lvlText w:val=""/>
+      <w:lvlJc w:val="left"/>
+      <w:pPr>
+        <w:ind w:left="5040" w:hanging="360"/>
+      </w:pPr>
+      <w:rPr>
+        <w:rFonts w:ascii="Wingdings" w:hAnsi="Wingdings" w:hint="default"/>
+      </w:rPr>
+    </w:lvl>
+    <w:lvl w:ilvl="6" w:tplc="04090001" w:tentative="1">
+      <w:start w:val="1"/>
+      <w:numFmt w:val="bullet"/>
+      <w:lvlText w:val=""/>
+      <w:lvlJc w:val="left"/>
+      <w:pPr>
+        <w:ind w:left="5760" w:hanging="360"/>
+      </w:pPr>
+      <w:rPr>
+        <w:rFonts w:ascii="Symbol" w:hAnsi="Symbol" w:hint="default"/>
+      </w:rPr>
+    </w:lvl>
+    <w:lvl w:ilvl="7" w:tplc="04090003" w:tentative="1">
+      <w:start w:val="1"/>
+      <w:numFmt w:val="bullet"/>
+      <w:lvlText w:val="o"/>
+      <w:lvlJc w:val="left"/>
+      <w:pPr>
+        <w:ind w:left="6480" w:hanging="360"/>
+      </w:pPr>
+      <w:rPr>
+        <w:rFonts w:ascii="Courier New" w:hAnsi="Courier New" w:cs="Courier New" w:hint="default"/>
+      </w:rPr>
+    </w:lvl>
+    <w:lvl w:ilvl="8" w:tplc="04090005" w:tentative="1">
+      <w:start w:val="1"/>
+      <w:numFmt w:val="bullet"/>
+      <w:lvlText w:val=""/>
+      <w:lvlJc w:val="left"/>
+      <w:pPr>
+        <w:ind w:left="7200" w:hanging="360"/>
+      </w:pPr>
+      <w:rPr>
+        <w:rFonts w:ascii="Wingdings" w:hAnsi="Wingdings" w:hint="default"/>
+      </w:rPr>
+    </w:lvl>
+  </w:abstractNum>
+  <w:abstractNum w:abstractNumId="6" w15:restartNumberingAfterBreak="0">
+    <w:nsid w:val="24E10F47"/>
+    <w:multiLevelType w:val="multilevel"/>
+    <w:tmpl w:val="9DF65A92"/>
+    <w:lvl w:ilvl="0">
+      <w:start w:val="1"/>
+      <w:numFmt w:val="bullet"/>
+      <w:lvlText w:val=""/>
+      <w:lvlJc w:val="left"/>
+      <w:pPr>
+        <w:ind w:left="360" w:hanging="360"/>
+      </w:pPr>
+      <w:rPr>
+        <w:rFonts w:ascii="Wingdings" w:hAnsi="Wingdings" w:hint="default"/>
+      </w:rPr>
+    </w:lvl>
+    <w:lvl w:ilvl="1">
+      <w:start w:val="1"/>
+      <w:numFmt w:val="bullet"/>
+      <w:lvlText w:val=""/>
+      <w:lvlJc w:val="left"/>
+      <w:pPr>
+        <w:ind w:left="720" w:hanging="360"/>
+      </w:pPr>
+      <w:rPr>
+        <w:rFonts w:ascii="Wingdings" w:hAnsi="Wingdings" w:hint="default"/>
+      </w:rPr>
+    </w:lvl>
+    <w:lvl w:ilvl="2">
+      <w:start w:val="1"/>
+      <w:numFmt w:val="bullet"/>
+      <w:lvlText w:val="o"/>
+      <w:lvlJc w:val="left"/>
+      <w:pPr>
+        <w:ind w:left="1080" w:hanging="360"/>
+      </w:pPr>
+      <w:rPr>
+        <w:rFonts w:ascii="Courier New" w:hAnsi="Courier New" w:cs="Courier New" w:hint="default"/>
+      </w:rPr>
+    </w:lvl>
+    <w:lvl w:ilvl="3">
+      <w:start w:val="1"/>
+      <w:numFmt w:val="bullet"/>
+      <w:lvlText w:val=""/>
+      <w:lvlJc w:val="left"/>
+      <w:pPr>
+        <w:ind w:left="1440" w:hanging="360"/>
+      </w:pPr>
+      <w:rPr>
+        <w:rFonts w:ascii="Symbol" w:hAnsi="Symbol" w:hint="default"/>
+      </w:rPr>
+    </w:lvl>
+    <w:lvl w:ilvl="4">
+      <w:start w:val="1"/>
+      <w:numFmt w:val="bullet"/>
+      <w:lvlText w:val=""/>
+      <w:lvlJc w:val="left"/>
+      <w:pPr>
+        <w:ind w:left="1800" w:hanging="360"/>
+      </w:pPr>
+      <w:rPr>
+        <w:rFonts w:ascii="Symbol" w:hAnsi="Symbol" w:hint="default"/>
+      </w:rPr>
+    </w:lvl>
+    <w:lvl w:ilvl="5">
+      <w:start w:val="1"/>
+      <w:numFmt w:val="bullet"/>
+      <w:lvlText w:val=""/>
+      <w:lvlJc w:val="left"/>
+      <w:pPr>
+        <w:ind w:left="2160" w:hanging="360"/>
+      </w:pPr>
+      <w:rPr>
+        <w:rFonts w:ascii="Wingdings" w:hAnsi="Wingdings" w:hint="default"/>
+      </w:rPr>
+    </w:lvl>
+    <w:lvl w:ilvl="6">
+      <w:start w:val="1"/>
+      <w:numFmt w:val="bullet"/>
+      <w:lvlText w:val=""/>
+      <w:lvlJc w:val="left"/>
+      <w:pPr>
+        <w:ind w:left="2520" w:hanging="360"/>
+      </w:pPr>
+      <w:rPr>
+        <w:rFonts w:ascii="Wingdings" w:hAnsi="Wingdings" w:hint="default"/>
+      </w:rPr>
+    </w:lvl>
+    <w:lvl w:ilvl="7">
+      <w:start w:val="1"/>
+      <w:numFmt w:val="bullet"/>
+      <w:lvlText w:val=""/>
+      <w:lvlJc w:val="left"/>
+      <w:pPr>
+        <w:ind w:left="2880" w:hanging="360"/>
+      </w:pPr>
+      <w:rPr>
+        <w:rFonts w:ascii="Symbol" w:hAnsi="Symbol" w:hint="default"/>
+      </w:rPr>
+    </w:lvl>
+    <w:lvl w:ilvl="8">
+      <w:start w:val="1"/>
+      <w:numFmt w:val="bullet"/>
+      <w:lvlText w:val=""/>
+      <w:lvlJc w:val="left"/>
+      <w:pPr>
+        <w:ind w:left="3240" w:hanging="360"/>
+      </w:pPr>
+      <w:rPr>
+        <w:rFonts w:ascii="Symbol" w:hAnsi="Symbol" w:hint="default"/>
+      </w:rPr>
+    </w:lvl>
+  </w:abstractNum>
+  <w:abstractNum w:abstractNumId="7" w15:restartNumberingAfterBreak="0">
     <w:nsid w:val="289B05CF"/>
     <w:multiLevelType w:val="multilevel"/>
     <w:tmpl w:val="04090021"/>
@@ -1783,7 +4870,7 @@
       </w:rPr>
     </w:lvl>
   </w:abstractNum>
-  <w:abstractNum w:abstractNumId="5" w15:restartNumberingAfterBreak="0">
+  <w:abstractNum w:abstractNumId="8" w15:restartNumberingAfterBreak="0">
     <w:nsid w:val="2B9066E2"/>
     <w:multiLevelType w:val="multilevel"/>
     <w:tmpl w:val="04090021"/>
@@ -1896,7 +4983,459 @@
       </w:rPr>
     </w:lvl>
   </w:abstractNum>
-  <w:abstractNum w:abstractNumId="6" w15:restartNumberingAfterBreak="0">
+  <w:abstractNum w:abstractNumId="9" w15:restartNumberingAfterBreak="0">
+    <w:nsid w:val="302D79F6"/>
+    <w:multiLevelType w:val="hybridMultilevel"/>
+    <w:tmpl w:val="950C93C0"/>
+    <w:lvl w:ilvl="0" w:tplc="0409000B">
+      <w:start w:val="1"/>
+      <w:numFmt w:val="bullet"/>
+      <w:lvlText w:val=""/>
+      <w:lvlJc w:val="left"/>
+      <w:pPr>
+        <w:ind w:left="1440" w:hanging="360"/>
+      </w:pPr>
+      <w:rPr>
+        <w:rFonts w:ascii="Wingdings" w:hAnsi="Wingdings" w:hint="default"/>
+      </w:rPr>
+    </w:lvl>
+    <w:lvl w:ilvl="1" w:tplc="FFFFFFFF" w:tentative="1">
+      <w:start w:val="1"/>
+      <w:numFmt w:val="bullet"/>
+      <w:lvlText w:val="o"/>
+      <w:lvlJc w:val="left"/>
+      <w:pPr>
+        <w:ind w:left="2160" w:hanging="360"/>
+      </w:pPr>
+      <w:rPr>
+        <w:rFonts w:ascii="Courier New" w:hAnsi="Courier New" w:cs="Courier New" w:hint="default"/>
+      </w:rPr>
+    </w:lvl>
+    <w:lvl w:ilvl="2" w:tplc="FFFFFFFF" w:tentative="1">
+      <w:start w:val="1"/>
+      <w:numFmt w:val="bullet"/>
+      <w:lvlText w:val=""/>
+      <w:lvlJc w:val="left"/>
+      <w:pPr>
+        <w:ind w:left="2880" w:hanging="360"/>
+      </w:pPr>
+      <w:rPr>
+        <w:rFonts w:ascii="Wingdings" w:hAnsi="Wingdings" w:hint="default"/>
+      </w:rPr>
+    </w:lvl>
+    <w:lvl w:ilvl="3" w:tplc="FFFFFFFF" w:tentative="1">
+      <w:start w:val="1"/>
+      <w:numFmt w:val="bullet"/>
+      <w:lvlText w:val=""/>
+      <w:lvlJc w:val="left"/>
+      <w:pPr>
+        <w:ind w:left="3600" w:hanging="360"/>
+      </w:pPr>
+      <w:rPr>
+        <w:rFonts w:ascii="Symbol" w:hAnsi="Symbol" w:hint="default"/>
+      </w:rPr>
+    </w:lvl>
+    <w:lvl w:ilvl="4" w:tplc="FFFFFFFF" w:tentative="1">
+      <w:start w:val="1"/>
+      <w:numFmt w:val="bullet"/>
+      <w:lvlText w:val="o"/>
+      <w:lvlJc w:val="left"/>
+      <w:pPr>
+        <w:ind w:left="4320" w:hanging="360"/>
+      </w:pPr>
+      <w:rPr>
+        <w:rFonts w:ascii="Courier New" w:hAnsi="Courier New" w:cs="Courier New" w:hint="default"/>
+      </w:rPr>
+    </w:lvl>
+    <w:lvl w:ilvl="5" w:tplc="FFFFFFFF" w:tentative="1">
+      <w:start w:val="1"/>
+      <w:numFmt w:val="bullet"/>
+      <w:lvlText w:val=""/>
+      <w:lvlJc w:val="left"/>
+      <w:pPr>
+        <w:ind w:left="5040" w:hanging="360"/>
+      </w:pPr>
+      <w:rPr>
+        <w:rFonts w:ascii="Wingdings" w:hAnsi="Wingdings" w:hint="default"/>
+      </w:rPr>
+    </w:lvl>
+    <w:lvl w:ilvl="6" w:tplc="FFFFFFFF" w:tentative="1">
+      <w:start w:val="1"/>
+      <w:numFmt w:val="bullet"/>
+      <w:lvlText w:val=""/>
+      <w:lvlJc w:val="left"/>
+      <w:pPr>
+        <w:ind w:left="5760" w:hanging="360"/>
+      </w:pPr>
+      <w:rPr>
+        <w:rFonts w:ascii="Symbol" w:hAnsi="Symbol" w:hint="default"/>
+      </w:rPr>
+    </w:lvl>
+    <w:lvl w:ilvl="7" w:tplc="FFFFFFFF" w:tentative="1">
+      <w:start w:val="1"/>
+      <w:numFmt w:val="bullet"/>
+      <w:lvlText w:val="o"/>
+      <w:lvlJc w:val="left"/>
+      <w:pPr>
+        <w:ind w:left="6480" w:hanging="360"/>
+      </w:pPr>
+      <w:rPr>
+        <w:rFonts w:ascii="Courier New" w:hAnsi="Courier New" w:cs="Courier New" w:hint="default"/>
+      </w:rPr>
+    </w:lvl>
+    <w:lvl w:ilvl="8" w:tplc="FFFFFFFF" w:tentative="1">
+      <w:start w:val="1"/>
+      <w:numFmt w:val="bullet"/>
+      <w:lvlText w:val=""/>
+      <w:lvlJc w:val="left"/>
+      <w:pPr>
+        <w:ind w:left="7200" w:hanging="360"/>
+      </w:pPr>
+      <w:rPr>
+        <w:rFonts w:ascii="Wingdings" w:hAnsi="Wingdings" w:hint="default"/>
+      </w:rPr>
+    </w:lvl>
+  </w:abstractNum>
+  <w:abstractNum w:abstractNumId="10" w15:restartNumberingAfterBreak="0">
+    <w:nsid w:val="35CE560A"/>
+    <w:multiLevelType w:val="multilevel"/>
+    <w:tmpl w:val="A2E25C2C"/>
+    <w:lvl w:ilvl="0">
+      <w:start w:val="1"/>
+      <w:numFmt w:val="bullet"/>
+      <w:lvlText w:val=""/>
+      <w:lvlJc w:val="left"/>
+      <w:pPr>
+        <w:ind w:left="360" w:hanging="360"/>
+      </w:pPr>
+      <w:rPr>
+        <w:rFonts w:ascii="Wingdings" w:hAnsi="Wingdings" w:hint="default"/>
+      </w:rPr>
+    </w:lvl>
+    <w:lvl w:ilvl="1">
+      <w:start w:val="1"/>
+      <w:numFmt w:val="bullet"/>
+      <w:lvlText w:val=""/>
+      <w:lvlJc w:val="left"/>
+      <w:pPr>
+        <w:ind w:left="720" w:hanging="360"/>
+      </w:pPr>
+      <w:rPr>
+        <w:rFonts w:ascii="Wingdings" w:hAnsi="Wingdings" w:hint="default"/>
+      </w:rPr>
+    </w:lvl>
+    <w:lvl w:ilvl="2">
+      <w:start w:val="1"/>
+      <w:numFmt w:val="bullet"/>
+      <w:lvlText w:val=""/>
+      <w:lvlJc w:val="left"/>
+      <w:pPr>
+        <w:ind w:left="1080" w:hanging="360"/>
+      </w:pPr>
+      <w:rPr>
+        <w:rFonts w:ascii="Wingdings" w:hAnsi="Wingdings" w:hint="default"/>
+      </w:rPr>
+    </w:lvl>
+    <w:lvl w:ilvl="3">
+      <w:start w:val="1"/>
+      <w:numFmt w:val="bullet"/>
+      <w:lvlText w:val="o"/>
+      <w:lvlJc w:val="left"/>
+      <w:pPr>
+        <w:ind w:left="1440" w:hanging="360"/>
+      </w:pPr>
+      <w:rPr>
+        <w:rFonts w:ascii="Courier New" w:hAnsi="Courier New" w:cs="Courier New" w:hint="default"/>
+      </w:rPr>
+    </w:lvl>
+    <w:lvl w:ilvl="4">
+      <w:start w:val="1"/>
+      <w:numFmt w:val="bullet"/>
+      <w:lvlText w:val=""/>
+      <w:lvlJc w:val="left"/>
+      <w:pPr>
+        <w:ind w:left="1800" w:hanging="360"/>
+      </w:pPr>
+      <w:rPr>
+        <w:rFonts w:ascii="Symbol" w:hAnsi="Symbol" w:hint="default"/>
+      </w:rPr>
+    </w:lvl>
+    <w:lvl w:ilvl="5">
+      <w:start w:val="1"/>
+      <w:numFmt w:val="bullet"/>
+      <w:lvlText w:val=""/>
+      <w:lvlJc w:val="left"/>
+      <w:pPr>
+        <w:ind w:left="2160" w:hanging="360"/>
+      </w:pPr>
+      <w:rPr>
+        <w:rFonts w:ascii="Wingdings" w:hAnsi="Wingdings" w:hint="default"/>
+      </w:rPr>
+    </w:lvl>
+    <w:lvl w:ilvl="6">
+      <w:start w:val="1"/>
+      <w:numFmt w:val="bullet"/>
+      <w:lvlText w:val=""/>
+      <w:lvlJc w:val="left"/>
+      <w:pPr>
+        <w:ind w:left="2520" w:hanging="360"/>
+      </w:pPr>
+      <w:rPr>
+        <w:rFonts w:ascii="Wingdings" w:hAnsi="Wingdings" w:hint="default"/>
+      </w:rPr>
+    </w:lvl>
+    <w:lvl w:ilvl="7">
+      <w:start w:val="1"/>
+      <w:numFmt w:val="bullet"/>
+      <w:lvlText w:val=""/>
+      <w:lvlJc w:val="left"/>
+      <w:pPr>
+        <w:ind w:left="2880" w:hanging="360"/>
+      </w:pPr>
+      <w:rPr>
+        <w:rFonts w:ascii="Symbol" w:hAnsi="Symbol" w:hint="default"/>
+      </w:rPr>
+    </w:lvl>
+    <w:lvl w:ilvl="8">
+      <w:start w:val="1"/>
+      <w:numFmt w:val="bullet"/>
+      <w:lvlText w:val=""/>
+      <w:lvlJc w:val="left"/>
+      <w:pPr>
+        <w:ind w:left="3240" w:hanging="360"/>
+      </w:pPr>
+      <w:rPr>
+        <w:rFonts w:ascii="Symbol" w:hAnsi="Symbol" w:hint="default"/>
+      </w:rPr>
+    </w:lvl>
+  </w:abstractNum>
+  <w:abstractNum w:abstractNumId="11" w15:restartNumberingAfterBreak="0">
+    <w:nsid w:val="382C2CF2"/>
+    <w:multiLevelType w:val="multilevel"/>
+    <w:tmpl w:val="802C8FEC"/>
+    <w:lvl w:ilvl="0">
+      <w:start w:val="1"/>
+      <w:numFmt w:val="bullet"/>
+      <w:lvlText w:val=""/>
+      <w:lvlJc w:val="left"/>
+      <w:pPr>
+        <w:ind w:left="360" w:hanging="360"/>
+      </w:pPr>
+      <w:rPr>
+        <w:rFonts w:ascii="Wingdings" w:hAnsi="Wingdings" w:hint="default"/>
+      </w:rPr>
+    </w:lvl>
+    <w:lvl w:ilvl="1">
+      <w:start w:val="1"/>
+      <w:numFmt w:val="bullet"/>
+      <w:lvlText w:val=""/>
+      <w:lvlJc w:val="left"/>
+      <w:pPr>
+        <w:ind w:left="720" w:hanging="360"/>
+      </w:pPr>
+      <w:rPr>
+        <w:rFonts w:ascii="Wingdings" w:hAnsi="Wingdings" w:hint="default"/>
+      </w:rPr>
+    </w:lvl>
+    <w:lvl w:ilvl="2">
+      <w:start w:val="1"/>
+      <w:numFmt w:val="bullet"/>
+      <w:lvlText w:val=""/>
+      <w:lvlJc w:val="left"/>
+      <w:pPr>
+        <w:ind w:left="1080" w:hanging="360"/>
+      </w:pPr>
+      <w:rPr>
+        <w:rFonts w:ascii="Wingdings" w:hAnsi="Wingdings" w:hint="default"/>
+      </w:rPr>
+    </w:lvl>
+    <w:lvl w:ilvl="3">
+      <w:start w:val="1"/>
+      <w:numFmt w:val="bullet"/>
+      <w:lvlText w:val="o"/>
+      <w:lvlJc w:val="left"/>
+      <w:pPr>
+        <w:ind w:left="1440" w:hanging="360"/>
+      </w:pPr>
+      <w:rPr>
+        <w:rFonts w:ascii="Courier New" w:hAnsi="Courier New" w:cs="Courier New" w:hint="default"/>
+      </w:rPr>
+    </w:lvl>
+    <w:lvl w:ilvl="4">
+      <w:start w:val="1"/>
+      <w:numFmt w:val="bullet"/>
+      <w:lvlText w:val=""/>
+      <w:lvlJc w:val="left"/>
+      <w:pPr>
+        <w:ind w:left="1800" w:hanging="360"/>
+      </w:pPr>
+      <w:rPr>
+        <w:rFonts w:ascii="Symbol" w:hAnsi="Symbol" w:hint="default"/>
+      </w:rPr>
+    </w:lvl>
+    <w:lvl w:ilvl="5">
+      <w:start w:val="1"/>
+      <w:numFmt w:val="bullet"/>
+      <w:lvlText w:val=""/>
+      <w:lvlJc w:val="left"/>
+      <w:pPr>
+        <w:ind w:left="2160" w:hanging="360"/>
+      </w:pPr>
+      <w:rPr>
+        <w:rFonts w:ascii="Wingdings" w:hAnsi="Wingdings" w:hint="default"/>
+      </w:rPr>
+    </w:lvl>
+    <w:lvl w:ilvl="6">
+      <w:start w:val="1"/>
+      <w:numFmt w:val="bullet"/>
+      <w:lvlText w:val=""/>
+      <w:lvlJc w:val="left"/>
+      <w:pPr>
+        <w:ind w:left="2520" w:hanging="360"/>
+      </w:pPr>
+      <w:rPr>
+        <w:rFonts w:ascii="Wingdings" w:hAnsi="Wingdings" w:hint="default"/>
+      </w:rPr>
+    </w:lvl>
+    <w:lvl w:ilvl="7">
+      <w:start w:val="1"/>
+      <w:numFmt w:val="bullet"/>
+      <w:lvlText w:val=""/>
+      <w:lvlJc w:val="left"/>
+      <w:pPr>
+        <w:ind w:left="2880" w:hanging="360"/>
+      </w:pPr>
+      <w:rPr>
+        <w:rFonts w:ascii="Symbol" w:hAnsi="Symbol" w:hint="default"/>
+      </w:rPr>
+    </w:lvl>
+    <w:lvl w:ilvl="8">
+      <w:start w:val="1"/>
+      <w:numFmt w:val="bullet"/>
+      <w:lvlText w:val=""/>
+      <w:lvlJc w:val="left"/>
+      <w:pPr>
+        <w:ind w:left="3240" w:hanging="360"/>
+      </w:pPr>
+      <w:rPr>
+        <w:rFonts w:ascii="Symbol" w:hAnsi="Symbol" w:hint="default"/>
+      </w:rPr>
+    </w:lvl>
+  </w:abstractNum>
+  <w:abstractNum w:abstractNumId="12" w15:restartNumberingAfterBreak="0">
+    <w:nsid w:val="3F710FFB"/>
+    <w:multiLevelType w:val="multilevel"/>
+    <w:tmpl w:val="56EAD98A"/>
+    <w:lvl w:ilvl="0">
+      <w:start w:val="1"/>
+      <w:numFmt w:val="bullet"/>
+      <w:lvlText w:val=""/>
+      <w:lvlJc w:val="left"/>
+      <w:pPr>
+        <w:ind w:left="360" w:hanging="360"/>
+      </w:pPr>
+      <w:rPr>
+        <w:rFonts w:ascii="Wingdings" w:hAnsi="Wingdings" w:hint="default"/>
+      </w:rPr>
+    </w:lvl>
+    <w:lvl w:ilvl="1">
+      <w:start w:val="1"/>
+      <w:numFmt w:val="bullet"/>
+      <w:lvlText w:val=""/>
+      <w:lvlJc w:val="left"/>
+      <w:pPr>
+        <w:ind w:left="720" w:hanging="360"/>
+      </w:pPr>
+      <w:rPr>
+        <w:rFonts w:ascii="Wingdings" w:hAnsi="Wingdings" w:hint="default"/>
+      </w:rPr>
+    </w:lvl>
+    <w:lvl w:ilvl="2">
+      <w:start w:val="1"/>
+      <w:numFmt w:val="bullet"/>
+      <w:lvlText w:val=""/>
+      <w:lvlJc w:val="left"/>
+      <w:pPr>
+        <w:ind w:left="1080" w:hanging="360"/>
+      </w:pPr>
+      <w:rPr>
+        <w:rFonts w:ascii="Wingdings" w:hAnsi="Wingdings" w:hint="default"/>
+      </w:rPr>
+    </w:lvl>
+    <w:lvl w:ilvl="3">
+      <w:start w:val="1"/>
+      <w:numFmt w:val="bullet"/>
+      <w:lvlText w:val="o"/>
+      <w:lvlJc w:val="left"/>
+      <w:pPr>
+        <w:ind w:left="1440" w:hanging="360"/>
+      </w:pPr>
+      <w:rPr>
+        <w:rFonts w:ascii="Courier New" w:hAnsi="Courier New" w:cs="Courier New" w:hint="default"/>
+      </w:rPr>
+    </w:lvl>
+    <w:lvl w:ilvl="4">
+      <w:start w:val="1"/>
+      <w:numFmt w:val="bullet"/>
+      <w:lvlText w:val=""/>
+      <w:lvlJc w:val="left"/>
+      <w:pPr>
+        <w:ind w:left="1800" w:hanging="360"/>
+      </w:pPr>
+      <w:rPr>
+        <w:rFonts w:ascii="Symbol" w:hAnsi="Symbol" w:hint="default"/>
+      </w:rPr>
+    </w:lvl>
+    <w:lvl w:ilvl="5">
+      <w:start w:val="1"/>
+      <w:numFmt w:val="bullet"/>
+      <w:lvlText w:val=""/>
+      <w:lvlJc w:val="left"/>
+      <w:pPr>
+        <w:ind w:left="2160" w:hanging="360"/>
+      </w:pPr>
+      <w:rPr>
+        <w:rFonts w:ascii="Wingdings" w:hAnsi="Wingdings" w:hint="default"/>
+      </w:rPr>
+    </w:lvl>
+    <w:lvl w:ilvl="6">
+      <w:start w:val="1"/>
+      <w:numFmt w:val="bullet"/>
+      <w:lvlText w:val=""/>
+      <w:lvlJc w:val="left"/>
+      <w:pPr>
+        <w:ind w:left="2520" w:hanging="360"/>
+      </w:pPr>
+      <w:rPr>
+        <w:rFonts w:ascii="Wingdings" w:hAnsi="Wingdings" w:hint="default"/>
+      </w:rPr>
+    </w:lvl>
+    <w:lvl w:ilvl="7">
+      <w:start w:val="1"/>
+      <w:numFmt w:val="bullet"/>
+      <w:lvlText w:val=""/>
+      <w:lvlJc w:val="left"/>
+      <w:pPr>
+        <w:ind w:left="2880" w:hanging="360"/>
+      </w:pPr>
+      <w:rPr>
+        <w:rFonts w:ascii="Symbol" w:hAnsi="Symbol" w:hint="default"/>
+      </w:rPr>
+    </w:lvl>
+    <w:lvl w:ilvl="8">
+      <w:start w:val="1"/>
+      <w:numFmt w:val="bullet"/>
+      <w:lvlText w:val=""/>
+      <w:lvlJc w:val="left"/>
+      <w:pPr>
+        <w:ind w:left="3240" w:hanging="360"/>
+      </w:pPr>
+      <w:rPr>
+        <w:rFonts w:ascii="Symbol" w:hAnsi="Symbol" w:hint="default"/>
+      </w:rPr>
+    </w:lvl>
+  </w:abstractNum>
+  <w:abstractNum w:abstractNumId="13" w15:restartNumberingAfterBreak="0">
     <w:nsid w:val="532C0564"/>
     <w:multiLevelType w:val="multilevel"/>
     <w:tmpl w:val="04090021"/>
@@ -2009,7 +5548,7 @@
       </w:rPr>
     </w:lvl>
   </w:abstractNum>
-  <w:abstractNum w:abstractNumId="7" w15:restartNumberingAfterBreak="0">
+  <w:abstractNum w:abstractNumId="14" w15:restartNumberingAfterBreak="0">
     <w:nsid w:val="56D74E57"/>
     <w:multiLevelType w:val="multilevel"/>
     <w:tmpl w:val="04090021"/>
@@ -2122,7 +5661,439 @@
       </w:rPr>
     </w:lvl>
   </w:abstractNum>
-  <w:abstractNum w:abstractNumId="8" w15:restartNumberingAfterBreak="0">
+  <w:abstractNum w:abstractNumId="15" w15:restartNumberingAfterBreak="0">
+    <w:nsid w:val="58CD7E5E"/>
+    <w:multiLevelType w:val="hybridMultilevel"/>
+    <w:tmpl w:val="187A77DE"/>
+    <w:lvl w:ilvl="0" w:tplc="FFFFFFFF">
+      <w:start w:val="1"/>
+      <w:numFmt w:val="decimal"/>
+      <w:lvlText w:val="%1-"/>
+      <w:lvlJc w:val="left"/>
+      <w:pPr>
+        <w:ind w:left="720" w:hanging="360"/>
+      </w:pPr>
+      <w:rPr>
+        <w:rFonts w:ascii="Centaur" w:hAnsi="Centaur" w:hint="default"/>
+        <w:b/>
+        <w:bCs/>
+      </w:rPr>
+    </w:lvl>
+    <w:lvl w:ilvl="1" w:tplc="FFFFFFFF" w:tentative="1">
+      <w:start w:val="1"/>
+      <w:numFmt w:val="lowerLetter"/>
+      <w:lvlText w:val="%2."/>
+      <w:lvlJc w:val="left"/>
+      <w:pPr>
+        <w:ind w:left="1440" w:hanging="360"/>
+      </w:pPr>
+    </w:lvl>
+    <w:lvl w:ilvl="2" w:tplc="FFFFFFFF" w:tentative="1">
+      <w:start w:val="1"/>
+      <w:numFmt w:val="lowerRoman"/>
+      <w:lvlText w:val="%3."/>
+      <w:lvlJc w:val="right"/>
+      <w:pPr>
+        <w:ind w:left="2160" w:hanging="180"/>
+      </w:pPr>
+    </w:lvl>
+    <w:lvl w:ilvl="3" w:tplc="FFFFFFFF" w:tentative="1">
+      <w:start w:val="1"/>
+      <w:numFmt w:val="decimal"/>
+      <w:lvlText w:val="%4."/>
+      <w:lvlJc w:val="left"/>
+      <w:pPr>
+        <w:ind w:left="2880" w:hanging="360"/>
+      </w:pPr>
+    </w:lvl>
+    <w:lvl w:ilvl="4" w:tplc="FFFFFFFF" w:tentative="1">
+      <w:start w:val="1"/>
+      <w:numFmt w:val="lowerLetter"/>
+      <w:lvlText w:val="%5."/>
+      <w:lvlJc w:val="left"/>
+      <w:pPr>
+        <w:ind w:left="3600" w:hanging="360"/>
+      </w:pPr>
+    </w:lvl>
+    <w:lvl w:ilvl="5" w:tplc="FFFFFFFF" w:tentative="1">
+      <w:start w:val="1"/>
+      <w:numFmt w:val="lowerRoman"/>
+      <w:lvlText w:val="%6."/>
+      <w:lvlJc w:val="right"/>
+      <w:pPr>
+        <w:ind w:left="4320" w:hanging="180"/>
+      </w:pPr>
+    </w:lvl>
+    <w:lvl w:ilvl="6" w:tplc="FFFFFFFF" w:tentative="1">
+      <w:start w:val="1"/>
+      <w:numFmt w:val="decimal"/>
+      <w:lvlText w:val="%7."/>
+      <w:lvlJc w:val="left"/>
+      <w:pPr>
+        <w:ind w:left="5040" w:hanging="360"/>
+      </w:pPr>
+    </w:lvl>
+    <w:lvl w:ilvl="7" w:tplc="FFFFFFFF" w:tentative="1">
+      <w:start w:val="1"/>
+      <w:numFmt w:val="lowerLetter"/>
+      <w:lvlText w:val="%8."/>
+      <w:lvlJc w:val="left"/>
+      <w:pPr>
+        <w:ind w:left="5760" w:hanging="360"/>
+      </w:pPr>
+    </w:lvl>
+    <w:lvl w:ilvl="8" w:tplc="FFFFFFFF" w:tentative="1">
+      <w:start w:val="1"/>
+      <w:numFmt w:val="lowerRoman"/>
+      <w:lvlText w:val="%9."/>
+      <w:lvlJc w:val="right"/>
+      <w:pPr>
+        <w:ind w:left="6480" w:hanging="180"/>
+      </w:pPr>
+    </w:lvl>
+  </w:abstractNum>
+  <w:abstractNum w:abstractNumId="16" w15:restartNumberingAfterBreak="0">
+    <w:nsid w:val="60100DB2"/>
+    <w:multiLevelType w:val="multilevel"/>
+    <w:tmpl w:val="458C7872"/>
+    <w:lvl w:ilvl="0">
+      <w:start w:val="1"/>
+      <w:numFmt w:val="bullet"/>
+      <w:lvlText w:val=""/>
+      <w:lvlJc w:val="left"/>
+      <w:pPr>
+        <w:ind w:left="360" w:hanging="360"/>
+      </w:pPr>
+      <w:rPr>
+        <w:rFonts w:ascii="Wingdings" w:hAnsi="Wingdings" w:hint="default"/>
+      </w:rPr>
+    </w:lvl>
+    <w:lvl w:ilvl="1">
+      <w:start w:val="1"/>
+      <w:numFmt w:val="bullet"/>
+      <w:lvlText w:val=""/>
+      <w:lvlJc w:val="left"/>
+      <w:pPr>
+        <w:ind w:left="720" w:hanging="360"/>
+      </w:pPr>
+      <w:rPr>
+        <w:rFonts w:ascii="Wingdings" w:hAnsi="Wingdings" w:hint="default"/>
+      </w:rPr>
+    </w:lvl>
+    <w:lvl w:ilvl="2">
+      <w:start w:val="1"/>
+      <w:numFmt w:val="bullet"/>
+      <w:lvlText w:val=""/>
+      <w:lvlJc w:val="left"/>
+      <w:pPr>
+        <w:ind w:left="1080" w:hanging="360"/>
+      </w:pPr>
+      <w:rPr>
+        <w:rFonts w:ascii="Wingdings" w:hAnsi="Wingdings" w:hint="default"/>
+      </w:rPr>
+    </w:lvl>
+    <w:lvl w:ilvl="3">
+      <w:start w:val="1"/>
+      <w:numFmt w:val="bullet"/>
+      <w:lvlText w:val="o"/>
+      <w:lvlJc w:val="left"/>
+      <w:pPr>
+        <w:ind w:left="1440" w:hanging="360"/>
+      </w:pPr>
+      <w:rPr>
+        <w:rFonts w:ascii="Courier New" w:hAnsi="Courier New" w:cs="Courier New" w:hint="default"/>
+      </w:rPr>
+    </w:lvl>
+    <w:lvl w:ilvl="4">
+      <w:start w:val="1"/>
+      <w:numFmt w:val="bullet"/>
+      <w:lvlText w:val=""/>
+      <w:lvlJc w:val="left"/>
+      <w:pPr>
+        <w:ind w:left="1800" w:hanging="360"/>
+      </w:pPr>
+      <w:rPr>
+        <w:rFonts w:ascii="Symbol" w:hAnsi="Symbol" w:hint="default"/>
+      </w:rPr>
+    </w:lvl>
+    <w:lvl w:ilvl="5">
+      <w:start w:val="1"/>
+      <w:numFmt w:val="bullet"/>
+      <w:lvlText w:val=""/>
+      <w:lvlJc w:val="left"/>
+      <w:pPr>
+        <w:ind w:left="2160" w:hanging="360"/>
+      </w:pPr>
+      <w:rPr>
+        <w:rFonts w:ascii="Wingdings" w:hAnsi="Wingdings" w:hint="default"/>
+      </w:rPr>
+    </w:lvl>
+    <w:lvl w:ilvl="6">
+      <w:start w:val="1"/>
+      <w:numFmt w:val="bullet"/>
+      <w:lvlText w:val=""/>
+      <w:lvlJc w:val="left"/>
+      <w:pPr>
+        <w:ind w:left="2520" w:hanging="360"/>
+      </w:pPr>
+      <w:rPr>
+        <w:rFonts w:ascii="Wingdings" w:hAnsi="Wingdings" w:hint="default"/>
+      </w:rPr>
+    </w:lvl>
+    <w:lvl w:ilvl="7">
+      <w:start w:val="1"/>
+      <w:numFmt w:val="bullet"/>
+      <w:lvlText w:val=""/>
+      <w:lvlJc w:val="left"/>
+      <w:pPr>
+        <w:ind w:left="2880" w:hanging="360"/>
+      </w:pPr>
+      <w:rPr>
+        <w:rFonts w:ascii="Symbol" w:hAnsi="Symbol" w:hint="default"/>
+      </w:rPr>
+    </w:lvl>
+    <w:lvl w:ilvl="8">
+      <w:start w:val="1"/>
+      <w:numFmt w:val="bullet"/>
+      <w:lvlText w:val=""/>
+      <w:lvlJc w:val="left"/>
+      <w:pPr>
+        <w:ind w:left="3240" w:hanging="360"/>
+      </w:pPr>
+      <w:rPr>
+        <w:rFonts w:ascii="Symbol" w:hAnsi="Symbol" w:hint="default"/>
+      </w:rPr>
+    </w:lvl>
+  </w:abstractNum>
+  <w:abstractNum w:abstractNumId="17" w15:restartNumberingAfterBreak="0">
+    <w:nsid w:val="69553D2C"/>
+    <w:multiLevelType w:val="multilevel"/>
+    <w:tmpl w:val="AF68A3F8"/>
+    <w:lvl w:ilvl="0">
+      <w:start w:val="1"/>
+      <w:numFmt w:val="bullet"/>
+      <w:lvlText w:val=""/>
+      <w:lvlJc w:val="left"/>
+      <w:pPr>
+        <w:ind w:left="360" w:hanging="360"/>
+      </w:pPr>
+      <w:rPr>
+        <w:rFonts w:ascii="Wingdings" w:hAnsi="Wingdings" w:hint="default"/>
+      </w:rPr>
+    </w:lvl>
+    <w:lvl w:ilvl="1">
+      <w:start w:val="1"/>
+      <w:numFmt w:val="bullet"/>
+      <w:lvlText w:val=""/>
+      <w:lvlJc w:val="left"/>
+      <w:pPr>
+        <w:ind w:left="720" w:hanging="360"/>
+      </w:pPr>
+      <w:rPr>
+        <w:rFonts w:ascii="Wingdings" w:hAnsi="Wingdings" w:hint="default"/>
+      </w:rPr>
+    </w:lvl>
+    <w:lvl w:ilvl="2">
+      <w:start w:val="1"/>
+      <w:numFmt w:val="bullet"/>
+      <w:lvlText w:val=""/>
+      <w:lvlJc w:val="left"/>
+      <w:pPr>
+        <w:ind w:left="1080" w:hanging="360"/>
+      </w:pPr>
+      <w:rPr>
+        <w:rFonts w:ascii="Wingdings" w:hAnsi="Wingdings" w:hint="default"/>
+      </w:rPr>
+    </w:lvl>
+    <w:lvl w:ilvl="3">
+      <w:start w:val="1"/>
+      <w:numFmt w:val="bullet"/>
+      <w:lvlText w:val="o"/>
+      <w:lvlJc w:val="left"/>
+      <w:pPr>
+        <w:ind w:left="1440" w:hanging="360"/>
+      </w:pPr>
+      <w:rPr>
+        <w:rFonts w:ascii="Courier New" w:hAnsi="Courier New" w:cs="Courier New" w:hint="default"/>
+      </w:rPr>
+    </w:lvl>
+    <w:lvl w:ilvl="4">
+      <w:start w:val="1"/>
+      <w:numFmt w:val="bullet"/>
+      <w:lvlText w:val=""/>
+      <w:lvlJc w:val="left"/>
+      <w:pPr>
+        <w:ind w:left="1800" w:hanging="360"/>
+      </w:pPr>
+      <w:rPr>
+        <w:rFonts w:ascii="Symbol" w:hAnsi="Symbol" w:hint="default"/>
+      </w:rPr>
+    </w:lvl>
+    <w:lvl w:ilvl="5">
+      <w:start w:val="1"/>
+      <w:numFmt w:val="bullet"/>
+      <w:lvlText w:val=""/>
+      <w:lvlJc w:val="left"/>
+      <w:pPr>
+        <w:ind w:left="2160" w:hanging="360"/>
+      </w:pPr>
+      <w:rPr>
+        <w:rFonts w:ascii="Wingdings" w:hAnsi="Wingdings" w:hint="default"/>
+      </w:rPr>
+    </w:lvl>
+    <w:lvl w:ilvl="6">
+      <w:start w:val="1"/>
+      <w:numFmt w:val="bullet"/>
+      <w:lvlText w:val=""/>
+      <w:lvlJc w:val="left"/>
+      <w:pPr>
+        <w:ind w:left="2520" w:hanging="360"/>
+      </w:pPr>
+      <w:rPr>
+        <w:rFonts w:ascii="Wingdings" w:hAnsi="Wingdings" w:hint="default"/>
+      </w:rPr>
+    </w:lvl>
+    <w:lvl w:ilvl="7">
+      <w:start w:val="1"/>
+      <w:numFmt w:val="bullet"/>
+      <w:lvlText w:val=""/>
+      <w:lvlJc w:val="left"/>
+      <w:pPr>
+        <w:ind w:left="2880" w:hanging="360"/>
+      </w:pPr>
+      <w:rPr>
+        <w:rFonts w:ascii="Symbol" w:hAnsi="Symbol" w:hint="default"/>
+      </w:rPr>
+    </w:lvl>
+    <w:lvl w:ilvl="8">
+      <w:start w:val="1"/>
+      <w:numFmt w:val="bullet"/>
+      <w:lvlText w:val=""/>
+      <w:lvlJc w:val="left"/>
+      <w:pPr>
+        <w:ind w:left="3240" w:hanging="360"/>
+      </w:pPr>
+      <w:rPr>
+        <w:rFonts w:ascii="Symbol" w:hAnsi="Symbol" w:hint="default"/>
+      </w:rPr>
+    </w:lvl>
+  </w:abstractNum>
+  <w:abstractNum w:abstractNumId="18" w15:restartNumberingAfterBreak="0">
+    <w:nsid w:val="74EA0083"/>
+    <w:multiLevelType w:val="multilevel"/>
+    <w:tmpl w:val="6832E5BE"/>
+    <w:lvl w:ilvl="0">
+      <w:start w:val="1"/>
+      <w:numFmt w:val="bullet"/>
+      <w:lvlText w:val=""/>
+      <w:lvlJc w:val="left"/>
+      <w:pPr>
+        <w:ind w:left="360" w:hanging="360"/>
+      </w:pPr>
+      <w:rPr>
+        <w:rFonts w:ascii="Wingdings" w:hAnsi="Wingdings" w:hint="default"/>
+      </w:rPr>
+    </w:lvl>
+    <w:lvl w:ilvl="1">
+      <w:start w:val="1"/>
+      <w:numFmt w:val="bullet"/>
+      <w:lvlText w:val=""/>
+      <w:lvlJc w:val="left"/>
+      <w:pPr>
+        <w:ind w:left="720" w:hanging="360"/>
+      </w:pPr>
+      <w:rPr>
+        <w:rFonts w:ascii="Wingdings" w:hAnsi="Wingdings" w:hint="default"/>
+      </w:rPr>
+    </w:lvl>
+    <w:lvl w:ilvl="2">
+      <w:start w:val="1"/>
+      <w:numFmt w:val="decimal"/>
+      <w:lvlText w:val="%3-"/>
+      <w:lvlJc w:val="left"/>
+      <w:pPr>
+        <w:ind w:left="1080" w:hanging="360"/>
+      </w:pPr>
+      <w:rPr>
+        <w:rFonts w:ascii="Centaur" w:hAnsi="Centaur" w:hint="default"/>
+        <w:b/>
+        <w:bCs/>
+      </w:rPr>
+    </w:lvl>
+    <w:lvl w:ilvl="3">
+      <w:start w:val="1"/>
+      <w:numFmt w:val="bullet"/>
+      <w:lvlText w:val=""/>
+      <w:lvlJc w:val="left"/>
+      <w:pPr>
+        <w:ind w:left="1440" w:hanging="360"/>
+      </w:pPr>
+      <w:rPr>
+        <w:rFonts w:ascii="Symbol" w:hAnsi="Symbol" w:hint="default"/>
+      </w:rPr>
+    </w:lvl>
+    <w:lvl w:ilvl="4">
+      <w:start w:val="1"/>
+      <w:numFmt w:val="bullet"/>
+      <w:lvlText w:val=""/>
+      <w:lvlJc w:val="left"/>
+      <w:pPr>
+        <w:ind w:left="1800" w:hanging="360"/>
+      </w:pPr>
+      <w:rPr>
+        <w:rFonts w:ascii="Symbol" w:hAnsi="Symbol" w:hint="default"/>
+      </w:rPr>
+    </w:lvl>
+    <w:lvl w:ilvl="5">
+      <w:start w:val="1"/>
+      <w:numFmt w:val="bullet"/>
+      <w:lvlText w:val=""/>
+      <w:lvlJc w:val="left"/>
+      <w:pPr>
+        <w:ind w:left="2160" w:hanging="360"/>
+      </w:pPr>
+      <w:rPr>
+        <w:rFonts w:ascii="Wingdings" w:hAnsi="Wingdings" w:hint="default"/>
+      </w:rPr>
+    </w:lvl>
+    <w:lvl w:ilvl="6">
+      <w:start w:val="1"/>
+      <w:numFmt w:val="bullet"/>
+      <w:lvlText w:val=""/>
+      <w:lvlJc w:val="left"/>
+      <w:pPr>
+        <w:ind w:left="2520" w:hanging="360"/>
+      </w:pPr>
+      <w:rPr>
+        <w:rFonts w:ascii="Wingdings" w:hAnsi="Wingdings" w:hint="default"/>
+      </w:rPr>
+    </w:lvl>
+    <w:lvl w:ilvl="7">
+      <w:start w:val="1"/>
+      <w:numFmt w:val="bullet"/>
+      <w:lvlText w:val=""/>
+      <w:lvlJc w:val="left"/>
+      <w:pPr>
+        <w:ind w:left="2880" w:hanging="360"/>
+      </w:pPr>
+      <w:rPr>
+        <w:rFonts w:ascii="Symbol" w:hAnsi="Symbol" w:hint="default"/>
+      </w:rPr>
+    </w:lvl>
+    <w:lvl w:ilvl="8">
+      <w:start w:val="1"/>
+      <w:numFmt w:val="bullet"/>
+      <w:lvlText w:val=""/>
+      <w:lvlJc w:val="left"/>
+      <w:pPr>
+        <w:ind w:left="3240" w:hanging="360"/>
+      </w:pPr>
+      <w:rPr>
+        <w:rFonts w:ascii="Symbol" w:hAnsi="Symbol" w:hint="default"/>
+      </w:rPr>
+    </w:lvl>
+  </w:abstractNum>
+  <w:abstractNum w:abstractNumId="19" w15:restartNumberingAfterBreak="0">
     <w:nsid w:val="76A445D1"/>
     <w:multiLevelType w:val="hybridMultilevel"/>
     <w:tmpl w:val="F3CEF184"/>
@@ -2211,20 +6182,133 @@
       </w:pPr>
     </w:lvl>
   </w:abstractNum>
+  <w:abstractNum w:abstractNumId="20" w15:restartNumberingAfterBreak="0">
+    <w:nsid w:val="78842391"/>
+    <w:multiLevelType w:val="hybridMultilevel"/>
+    <w:tmpl w:val="3EFCD88A"/>
+    <w:lvl w:ilvl="0" w:tplc="0409000B">
+      <w:start w:val="1"/>
+      <w:numFmt w:val="bullet"/>
+      <w:lvlText w:val=""/>
+      <w:lvlJc w:val="left"/>
+      <w:pPr>
+        <w:ind w:left="2160" w:hanging="360"/>
+      </w:pPr>
+      <w:rPr>
+        <w:rFonts w:ascii="Wingdings" w:hAnsi="Wingdings" w:hint="default"/>
+      </w:rPr>
+    </w:lvl>
+    <w:lvl w:ilvl="1" w:tplc="04090003" w:tentative="1">
+      <w:start w:val="1"/>
+      <w:numFmt w:val="bullet"/>
+      <w:lvlText w:val="o"/>
+      <w:lvlJc w:val="left"/>
+      <w:pPr>
+        <w:ind w:left="2880" w:hanging="360"/>
+      </w:pPr>
+      <w:rPr>
+        <w:rFonts w:ascii="Courier New" w:hAnsi="Courier New" w:cs="Courier New" w:hint="default"/>
+      </w:rPr>
+    </w:lvl>
+    <w:lvl w:ilvl="2" w:tplc="04090005" w:tentative="1">
+      <w:start w:val="1"/>
+      <w:numFmt w:val="bullet"/>
+      <w:lvlText w:val=""/>
+      <w:lvlJc w:val="left"/>
+      <w:pPr>
+        <w:ind w:left="3600" w:hanging="360"/>
+      </w:pPr>
+      <w:rPr>
+        <w:rFonts w:ascii="Wingdings" w:hAnsi="Wingdings" w:hint="default"/>
+      </w:rPr>
+    </w:lvl>
+    <w:lvl w:ilvl="3" w:tplc="04090001" w:tentative="1">
+      <w:start w:val="1"/>
+      <w:numFmt w:val="bullet"/>
+      <w:lvlText w:val=""/>
+      <w:lvlJc w:val="left"/>
+      <w:pPr>
+        <w:ind w:left="4320" w:hanging="360"/>
+      </w:pPr>
+      <w:rPr>
+        <w:rFonts w:ascii="Symbol" w:hAnsi="Symbol" w:hint="default"/>
+      </w:rPr>
+    </w:lvl>
+    <w:lvl w:ilvl="4" w:tplc="04090003" w:tentative="1">
+      <w:start w:val="1"/>
+      <w:numFmt w:val="bullet"/>
+      <w:lvlText w:val="o"/>
+      <w:lvlJc w:val="left"/>
+      <w:pPr>
+        <w:ind w:left="5040" w:hanging="360"/>
+      </w:pPr>
+      <w:rPr>
+        <w:rFonts w:ascii="Courier New" w:hAnsi="Courier New" w:cs="Courier New" w:hint="default"/>
+      </w:rPr>
+    </w:lvl>
+    <w:lvl w:ilvl="5" w:tplc="04090005" w:tentative="1">
+      <w:start w:val="1"/>
+      <w:numFmt w:val="bullet"/>
+      <w:lvlText w:val=""/>
+      <w:lvlJc w:val="left"/>
+      <w:pPr>
+        <w:ind w:left="5760" w:hanging="360"/>
+      </w:pPr>
+      <w:rPr>
+        <w:rFonts w:ascii="Wingdings" w:hAnsi="Wingdings" w:hint="default"/>
+      </w:rPr>
+    </w:lvl>
+    <w:lvl w:ilvl="6" w:tplc="04090001" w:tentative="1">
+      <w:start w:val="1"/>
+      <w:numFmt w:val="bullet"/>
+      <w:lvlText w:val=""/>
+      <w:lvlJc w:val="left"/>
+      <w:pPr>
+        <w:ind w:left="6480" w:hanging="360"/>
+      </w:pPr>
+      <w:rPr>
+        <w:rFonts w:ascii="Symbol" w:hAnsi="Symbol" w:hint="default"/>
+      </w:rPr>
+    </w:lvl>
+    <w:lvl w:ilvl="7" w:tplc="04090003" w:tentative="1">
+      <w:start w:val="1"/>
+      <w:numFmt w:val="bullet"/>
+      <w:lvlText w:val="o"/>
+      <w:lvlJc w:val="left"/>
+      <w:pPr>
+        <w:ind w:left="7200" w:hanging="360"/>
+      </w:pPr>
+      <w:rPr>
+        <w:rFonts w:ascii="Courier New" w:hAnsi="Courier New" w:cs="Courier New" w:hint="default"/>
+      </w:rPr>
+    </w:lvl>
+    <w:lvl w:ilvl="8" w:tplc="04090005" w:tentative="1">
+      <w:start w:val="1"/>
+      <w:numFmt w:val="bullet"/>
+      <w:lvlText w:val=""/>
+      <w:lvlJc w:val="left"/>
+      <w:pPr>
+        <w:ind w:left="7920" w:hanging="360"/>
+      </w:pPr>
+      <w:rPr>
+        <w:rFonts w:ascii="Wingdings" w:hAnsi="Wingdings" w:hint="default"/>
+      </w:rPr>
+    </w:lvl>
+  </w:abstractNum>
   <w:num w:numId="1" w16cid:durableId="1361472477">
-    <w:abstractNumId w:val="8"/>
+    <w:abstractNumId w:val="19"/>
   </w:num>
   <w:num w:numId="2" w16cid:durableId="1279799094">
     <w:abstractNumId w:val="0"/>
   </w:num>
   <w:num w:numId="3" w16cid:durableId="1098597332">
-    <w:abstractNumId w:val="7"/>
+    <w:abstractNumId w:val="14"/>
   </w:num>
   <w:num w:numId="4" w16cid:durableId="1758555952">
-    <w:abstractNumId w:val="6"/>
+    <w:abstractNumId w:val="13"/>
   </w:num>
   <w:num w:numId="5" w16cid:durableId="2018117549">
-    <w:abstractNumId w:val="4"/>
+    <w:abstractNumId w:val="7"/>
   </w:num>
   <w:num w:numId="6" w16cid:durableId="629701877">
     <w:abstractNumId w:val="3"/>
@@ -2236,7 +6320,43 @@
     <w:abstractNumId w:val="2"/>
   </w:num>
   <w:num w:numId="9" w16cid:durableId="700738608">
+    <w:abstractNumId w:val="8"/>
+  </w:num>
+  <w:num w:numId="10" w16cid:durableId="691491690">
+    <w:abstractNumId w:val="15"/>
+  </w:num>
+  <w:num w:numId="11" w16cid:durableId="1075932438">
+    <w:abstractNumId w:val="18"/>
+  </w:num>
+  <w:num w:numId="12" w16cid:durableId="2000574193">
     <w:abstractNumId w:val="5"/>
+  </w:num>
+  <w:num w:numId="13" w16cid:durableId="743182618">
+    <w:abstractNumId w:val="9"/>
+  </w:num>
+  <w:num w:numId="14" w16cid:durableId="344744112">
+    <w:abstractNumId w:val="20"/>
+  </w:num>
+  <w:num w:numId="15" w16cid:durableId="305168346">
+    <w:abstractNumId w:val="16"/>
+  </w:num>
+  <w:num w:numId="16" w16cid:durableId="1139766847">
+    <w:abstractNumId w:val="12"/>
+  </w:num>
+  <w:num w:numId="17" w16cid:durableId="174685517">
+    <w:abstractNumId w:val="10"/>
+  </w:num>
+  <w:num w:numId="18" w16cid:durableId="1385522981">
+    <w:abstractNumId w:val="6"/>
+  </w:num>
+  <w:num w:numId="19" w16cid:durableId="1244727817">
+    <w:abstractNumId w:val="4"/>
+  </w:num>
+  <w:num w:numId="20" w16cid:durableId="1927839150">
+    <w:abstractNumId w:val="17"/>
+  </w:num>
+  <w:num w:numId="21" w16cid:durableId="1807892725">
+    <w:abstractNumId w:val="11"/>
   </w:num>
 </w:numbering>
 </file>
@@ -2641,6 +6761,7 @@
   <w:style w:type="paragraph" w:default="1" w:styleId="Normal">
     <w:name w:val="Normal"/>
     <w:qFormat/>
+    <w:rsid w:val="00E92229"/>
   </w:style>
   <w:style w:type="paragraph" w:styleId="Heading1">
     <w:name w:val="heading 1"/>
@@ -2844,7 +6965,6 @@
   <w:style w:type="character" w:default="1" w:styleId="DefaultParagraphFont">
     <w:name w:val="Default Paragraph Font"/>
     <w:uiPriority w:val="1"/>
-    <w:semiHidden/>
     <w:unhideWhenUsed/>
   </w:style>
   <w:style w:type="table" w:default="1" w:styleId="TableNormal">

</xml_diff>